<commit_message>
reCaptcha - doc update
reCaptcha - doc update
</commit_message>
<xml_diff>
--- a/doc/IRK.PodrecznikAdministratora.docx
+++ b/doc/IRK.PodrecznikAdministratora.docx
@@ -56,6 +56,8 @@
         <w:t>10</w:t>
       </w:r>
     </w:p>
+    <w:bookmarkStart w:id="0" w:name="_GoBack"/>
+    <w:bookmarkEnd w:id="0"/>
     <w:p>
       <w:pPr>
         <w:pStyle w:val="Spistreci1"/>
@@ -77,7 +79,7 @@
       <w:r>
         <w:fldChar w:fldCharType="separate"/>
       </w:r>
-      <w:hyperlink w:anchor="_Toc44848818" w:history="1">
+      <w:hyperlink w:anchor="_Toc72876250" w:history="1">
         <w:r>
           <w:rPr>
             <w:rStyle w:val="Hipercze"/>
@@ -104,7 +106,7 @@
             <w:noProof/>
             <w:webHidden/>
           </w:rPr>
-          <w:instrText xml:space="preserve"> PAGEREF _Toc44848818 \h </w:instrText>
+          <w:instrText xml:space="preserve"> PAGEREF _Toc72876250 \h </w:instrText>
         </w:r>
         <w:r>
           <w:rPr>
@@ -147,7 +149,7 @@
           <w:lang w:eastAsia="pl-PL"/>
         </w:rPr>
       </w:pPr>
-      <w:hyperlink w:anchor="_Toc44848819" w:history="1">
+      <w:hyperlink w:anchor="_Toc72876251" w:history="1">
         <w:r>
           <w:rPr>
             <w:rStyle w:val="Hipercze"/>
@@ -174,7 +176,7 @@
             <w:noProof/>
             <w:webHidden/>
           </w:rPr>
-          <w:instrText xml:space="preserve"> PAGEREF _Toc44848819 \h </w:instrText>
+          <w:instrText xml:space="preserve"> PAGEREF _Toc72876251 \h </w:instrText>
         </w:r>
         <w:r>
           <w:rPr>
@@ -217,7 +219,7 @@
           <w:lang w:eastAsia="pl-PL"/>
         </w:rPr>
       </w:pPr>
-      <w:hyperlink w:anchor="_Toc44848820" w:history="1">
+      <w:hyperlink w:anchor="_Toc72876252" w:history="1">
         <w:r>
           <w:rPr>
             <w:rStyle w:val="Hipercze"/>
@@ -244,7 +246,7 @@
             <w:noProof/>
             <w:webHidden/>
           </w:rPr>
-          <w:instrText xml:space="preserve"> PAGEREF _Toc44848820 \h </w:instrText>
+          <w:instrText xml:space="preserve"> PAGEREF _Toc72876252 \h </w:instrText>
         </w:r>
         <w:r>
           <w:rPr>
@@ -264,7 +266,7 @@
             <w:noProof/>
             <w:webHidden/>
           </w:rPr>
-          <w:t>2</w:t>
+          <w:t>3</w:t>
         </w:r>
         <w:r>
           <w:rPr>
@@ -287,7 +289,7 @@
           <w:lang w:eastAsia="pl-PL"/>
         </w:rPr>
       </w:pPr>
-      <w:hyperlink w:anchor="_Toc44848821" w:history="1">
+      <w:hyperlink w:anchor="_Toc72876253" w:history="1">
         <w:r>
           <w:rPr>
             <w:rStyle w:val="Hipercze"/>
@@ -314,7 +316,7 @@
             <w:noProof/>
             <w:webHidden/>
           </w:rPr>
-          <w:instrText xml:space="preserve"> PAGEREF _Toc44848821 \h </w:instrText>
+          <w:instrText xml:space="preserve"> PAGEREF _Toc72876253 \h </w:instrText>
         </w:r>
         <w:r>
           <w:rPr>
@@ -357,7 +359,7 @@
           <w:lang w:eastAsia="pl-PL"/>
         </w:rPr>
       </w:pPr>
-      <w:hyperlink w:anchor="_Toc44848822" w:history="1">
+      <w:hyperlink w:anchor="_Toc72876254" w:history="1">
         <w:r>
           <w:rPr>
             <w:rStyle w:val="Hipercze"/>
@@ -384,7 +386,7 @@
             <w:noProof/>
             <w:webHidden/>
           </w:rPr>
-          <w:instrText xml:space="preserve"> PAGEREF _Toc44848822 \h </w:instrText>
+          <w:instrText xml:space="preserve"> PAGEREF _Toc72876254 \h </w:instrText>
         </w:r>
         <w:r>
           <w:rPr>
@@ -427,7 +429,7 @@
           <w:lang w:eastAsia="pl-PL"/>
         </w:rPr>
       </w:pPr>
-      <w:hyperlink w:anchor="_Toc44848823" w:history="1">
+      <w:hyperlink w:anchor="_Toc72876255" w:history="1">
         <w:r>
           <w:rPr>
             <w:rStyle w:val="Hipercze"/>
@@ -454,7 +456,7 @@
             <w:noProof/>
             <w:webHidden/>
           </w:rPr>
-          <w:instrText xml:space="preserve"> PAGEREF _Toc44848823 \h </w:instrText>
+          <w:instrText xml:space="preserve"> PAGEREF _Toc72876255 \h </w:instrText>
         </w:r>
         <w:r>
           <w:rPr>
@@ -497,7 +499,7 @@
           <w:lang w:eastAsia="pl-PL"/>
         </w:rPr>
       </w:pPr>
-      <w:hyperlink w:anchor="_Toc44848824" w:history="1">
+      <w:hyperlink w:anchor="_Toc72876256" w:history="1">
         <w:r>
           <w:rPr>
             <w:rStyle w:val="Hipercze"/>
@@ -524,7 +526,7 @@
             <w:noProof/>
             <w:webHidden/>
           </w:rPr>
-          <w:instrText xml:space="preserve"> PAGEREF _Toc44848824 \h </w:instrText>
+          <w:instrText xml:space="preserve"> PAGEREF _Toc72876256 \h </w:instrText>
         </w:r>
         <w:r>
           <w:rPr>
@@ -567,7 +569,7 @@
           <w:lang w:eastAsia="pl-PL"/>
         </w:rPr>
       </w:pPr>
-      <w:hyperlink w:anchor="_Toc44848825" w:history="1">
+      <w:hyperlink w:anchor="_Toc72876257" w:history="1">
         <w:r>
           <w:rPr>
             <w:rStyle w:val="Hipercze"/>
@@ -594,7 +596,7 @@
             <w:noProof/>
             <w:webHidden/>
           </w:rPr>
-          <w:instrText xml:space="preserve"> PAGEREF _Toc44848825 \h </w:instrText>
+          <w:instrText xml:space="preserve"> PAGEREF _Toc72876257 \h </w:instrText>
         </w:r>
         <w:r>
           <w:rPr>
@@ -637,7 +639,7 @@
           <w:lang w:eastAsia="pl-PL"/>
         </w:rPr>
       </w:pPr>
-      <w:hyperlink w:anchor="_Toc44848826" w:history="1">
+      <w:hyperlink w:anchor="_Toc72876258" w:history="1">
         <w:r>
           <w:rPr>
             <w:rStyle w:val="Hipercze"/>
@@ -664,7 +666,7 @@
             <w:noProof/>
             <w:webHidden/>
           </w:rPr>
-          <w:instrText xml:space="preserve"> PAGEREF _Toc44848826 \h </w:instrText>
+          <w:instrText xml:space="preserve"> PAGEREF _Toc72876258 \h </w:instrText>
         </w:r>
         <w:r>
           <w:rPr>
@@ -707,7 +709,7 @@
           <w:lang w:eastAsia="pl-PL"/>
         </w:rPr>
       </w:pPr>
-      <w:hyperlink w:anchor="_Toc44848827" w:history="1">
+      <w:hyperlink w:anchor="_Toc72876259" w:history="1">
         <w:r>
           <w:rPr>
             <w:rStyle w:val="Hipercze"/>
@@ -734,7 +736,7 @@
             <w:noProof/>
             <w:webHidden/>
           </w:rPr>
-          <w:instrText xml:space="preserve"> PAGEREF _Toc44848827 \h </w:instrText>
+          <w:instrText xml:space="preserve"> PAGEREF _Toc72876259 \h </w:instrText>
         </w:r>
         <w:r>
           <w:rPr>
@@ -777,7 +779,7 @@
           <w:lang w:eastAsia="pl-PL"/>
         </w:rPr>
       </w:pPr>
-      <w:hyperlink w:anchor="_Toc44848828" w:history="1">
+      <w:hyperlink w:anchor="_Toc72876260" w:history="1">
         <w:r>
           <w:rPr>
             <w:rStyle w:val="Hipercze"/>
@@ -804,7 +806,7 @@
             <w:noProof/>
             <w:webHidden/>
           </w:rPr>
-          <w:instrText xml:space="preserve"> PAGEREF _Toc44848828 \h </w:instrText>
+          <w:instrText xml:space="preserve"> PAGEREF _Toc72876260 \h </w:instrText>
         </w:r>
         <w:r>
           <w:rPr>
@@ -847,7 +849,7 @@
           <w:lang w:eastAsia="pl-PL"/>
         </w:rPr>
       </w:pPr>
-      <w:hyperlink w:anchor="_Toc44848829" w:history="1">
+      <w:hyperlink w:anchor="_Toc72876261" w:history="1">
         <w:r>
           <w:rPr>
             <w:rStyle w:val="Hipercze"/>
@@ -874,7 +876,7 @@
             <w:noProof/>
             <w:webHidden/>
           </w:rPr>
-          <w:instrText xml:space="preserve"> PAGEREF _Toc44848829 \h </w:instrText>
+          <w:instrText xml:space="preserve"> PAGEREF _Toc72876261 \h </w:instrText>
         </w:r>
         <w:r>
           <w:rPr>
@@ -917,27 +919,13 @@
           <w:lang w:eastAsia="pl-PL"/>
         </w:rPr>
       </w:pPr>
-      <w:hyperlink w:anchor="_Toc44848830" w:history="1">
+      <w:hyperlink w:anchor="_Toc72876262" w:history="1">
         <w:r>
           <w:rPr>
             <w:rStyle w:val="Hipercze"/>
             <w:noProof/>
           </w:rPr>
-          <w:t>Świadect</w:t>
-        </w:r>
-        <w:r>
-          <w:rPr>
-            <w:rStyle w:val="Hipercze"/>
-            <w:noProof/>
-          </w:rPr>
-          <w:t>w</w:t>
-        </w:r>
-        <w:r>
-          <w:rPr>
-            <w:rStyle w:val="Hipercze"/>
-            <w:noProof/>
-          </w:rPr>
-          <w:t>a dojrzałości</w:t>
+          <w:t>Świadectwa dojrzałości</w:t>
         </w:r>
         <w:r>
           <w:rPr>
@@ -958,7 +946,7 @@
             <w:noProof/>
             <w:webHidden/>
           </w:rPr>
-          <w:instrText xml:space="preserve"> PAGEREF _Toc44848830 \h </w:instrText>
+          <w:instrText xml:space="preserve"> PAGEREF _Toc72876262 \h </w:instrText>
         </w:r>
         <w:r>
           <w:rPr>
@@ -1001,7 +989,7 @@
           <w:lang w:eastAsia="pl-PL"/>
         </w:rPr>
       </w:pPr>
-      <w:hyperlink w:anchor="_Toc44848831" w:history="1">
+      <w:hyperlink w:anchor="_Toc72876263" w:history="1">
         <w:r>
           <w:rPr>
             <w:rStyle w:val="Hipercze"/>
@@ -1028,7 +1016,7 @@
             <w:noProof/>
             <w:webHidden/>
           </w:rPr>
-          <w:instrText xml:space="preserve"> PAGEREF _Toc44848831 \h </w:instrText>
+          <w:instrText xml:space="preserve"> PAGEREF _Toc72876263 \h </w:instrText>
         </w:r>
         <w:r>
           <w:rPr>
@@ -1071,7 +1059,7 @@
           <w:lang w:eastAsia="pl-PL"/>
         </w:rPr>
       </w:pPr>
-      <w:hyperlink w:anchor="_Toc44848832" w:history="1">
+      <w:hyperlink w:anchor="_Toc72876264" w:history="1">
         <w:r>
           <w:rPr>
             <w:rStyle w:val="Hipercze"/>
@@ -1098,7 +1086,7 @@
             <w:noProof/>
             <w:webHidden/>
           </w:rPr>
-          <w:instrText xml:space="preserve"> PAGEREF _Toc44848832 \h </w:instrText>
+          <w:instrText xml:space="preserve"> PAGEREF _Toc72876264 \h </w:instrText>
         </w:r>
         <w:r>
           <w:rPr>
@@ -1141,7 +1129,7 @@
           <w:lang w:eastAsia="pl-PL"/>
         </w:rPr>
       </w:pPr>
-      <w:hyperlink w:anchor="_Toc44848833" w:history="1">
+      <w:hyperlink w:anchor="_Toc72876265" w:history="1">
         <w:r>
           <w:rPr>
             <w:rStyle w:val="Hipercze"/>
@@ -1168,7 +1156,7 @@
             <w:noProof/>
             <w:webHidden/>
           </w:rPr>
-          <w:instrText xml:space="preserve"> PAGEREF _Toc44848833 \h </w:instrText>
+          <w:instrText xml:space="preserve"> PAGEREF _Toc72876265 \h </w:instrText>
         </w:r>
         <w:r>
           <w:rPr>
@@ -1211,7 +1199,7 @@
           <w:lang w:eastAsia="pl-PL"/>
         </w:rPr>
       </w:pPr>
-      <w:hyperlink w:anchor="_Toc44848834" w:history="1">
+      <w:hyperlink w:anchor="_Toc72876266" w:history="1">
         <w:r>
           <w:rPr>
             <w:rStyle w:val="Hipercze"/>
@@ -1238,7 +1226,7 @@
             <w:noProof/>
             <w:webHidden/>
           </w:rPr>
-          <w:instrText xml:space="preserve"> PAGEREF _Toc44848834 \h </w:instrText>
+          <w:instrText xml:space="preserve"> PAGEREF _Toc72876266 \h </w:instrText>
         </w:r>
         <w:r>
           <w:rPr>
@@ -1281,7 +1269,7 @@
           <w:lang w:eastAsia="pl-PL"/>
         </w:rPr>
       </w:pPr>
-      <w:hyperlink w:anchor="_Toc44848835" w:history="1">
+      <w:hyperlink w:anchor="_Toc72876267" w:history="1">
         <w:r>
           <w:rPr>
             <w:rStyle w:val="Hipercze"/>
@@ -1308,7 +1296,7 @@
             <w:noProof/>
             <w:webHidden/>
           </w:rPr>
-          <w:instrText xml:space="preserve"> PAGEREF _Toc44848835 \h </w:instrText>
+          <w:instrText xml:space="preserve"> PAGEREF _Toc72876267 \h </w:instrText>
         </w:r>
         <w:r>
           <w:rPr>
@@ -1351,7 +1339,7 @@
           <w:lang w:eastAsia="pl-PL"/>
         </w:rPr>
       </w:pPr>
-      <w:hyperlink w:anchor="_Toc44848836" w:history="1">
+      <w:hyperlink w:anchor="_Toc72876268" w:history="1">
         <w:r>
           <w:rPr>
             <w:rStyle w:val="Hipercze"/>
@@ -1378,7 +1366,7 @@
             <w:noProof/>
             <w:webHidden/>
           </w:rPr>
-          <w:instrText xml:space="preserve"> PAGEREF _Toc44848836 \h </w:instrText>
+          <w:instrText xml:space="preserve"> PAGEREF _Toc72876268 \h </w:instrText>
         </w:r>
         <w:r>
           <w:rPr>
@@ -1421,7 +1409,7 @@
           <w:lang w:eastAsia="pl-PL"/>
         </w:rPr>
       </w:pPr>
-      <w:hyperlink w:anchor="_Toc44848837" w:history="1">
+      <w:hyperlink w:anchor="_Toc72876269" w:history="1">
         <w:r>
           <w:rPr>
             <w:rStyle w:val="Hipercze"/>
@@ -1448,7 +1436,7 @@
             <w:noProof/>
             <w:webHidden/>
           </w:rPr>
-          <w:instrText xml:space="preserve"> PAGEREF _Toc44848837 \h </w:instrText>
+          <w:instrText xml:space="preserve"> PAGEREF _Toc72876269 \h </w:instrText>
         </w:r>
         <w:r>
           <w:rPr>
@@ -1491,13 +1479,14 @@
           <w:lang w:eastAsia="pl-PL"/>
         </w:rPr>
       </w:pPr>
-      <w:hyperlink w:anchor="_Toc44848838" w:history="1">
+      <w:hyperlink w:anchor="_Toc72876270" w:history="1">
         <w:r>
           <w:rPr>
             <w:rStyle w:val="Hipercze"/>
             <w:noProof/>
-          </w:rPr>
-          <w:t>Ustawienia</w:t>
+            <w:highlight w:val="yellow"/>
+          </w:rPr>
+          <w:t>reCaptcha</w:t>
         </w:r>
         <w:r>
           <w:rPr>
@@ -1518,7 +1507,7 @@
             <w:noProof/>
             <w:webHidden/>
           </w:rPr>
-          <w:instrText xml:space="preserve"> PAGEREF _Toc44848838 \h </w:instrText>
+          <w:instrText xml:space="preserve"> PAGEREF _Toc72876270 \h </w:instrText>
         </w:r>
         <w:r>
           <w:rPr>
@@ -1561,13 +1550,14 @@
           <w:lang w:eastAsia="pl-PL"/>
         </w:rPr>
       </w:pPr>
-      <w:hyperlink w:anchor="_Toc44848839" w:history="1">
+      <w:hyperlink w:anchor="_Toc72876271" w:history="1">
         <w:r>
           <w:rPr>
             <w:rStyle w:val="Hipercze"/>
             <w:noProof/>
-          </w:rPr>
-          <w:t>Shutter</w:t>
+            <w:highlight w:val="yellow"/>
+          </w:rPr>
+          <w:t>Co to jest reCaptcha?</w:t>
         </w:r>
         <w:r>
           <w:rPr>
@@ -1588,7 +1578,7 @@
             <w:noProof/>
             <w:webHidden/>
           </w:rPr>
-          <w:instrText xml:space="preserve"> PAGEREF _Toc44848839 \h </w:instrText>
+          <w:instrText xml:space="preserve"> PAGEREF _Toc72876271 \h </w:instrText>
         </w:r>
         <w:r>
           <w:rPr>
@@ -1631,13 +1621,14 @@
           <w:lang w:eastAsia="pl-PL"/>
         </w:rPr>
       </w:pPr>
-      <w:hyperlink w:anchor="_Toc44848840" w:history="1">
+      <w:hyperlink w:anchor="_Toc72876272" w:history="1">
         <w:r>
           <w:rPr>
             <w:rStyle w:val="Hipercze"/>
             <w:noProof/>
-          </w:rPr>
-          <w:t>Logowanie do IRK</w:t>
+            <w:highlight w:val="yellow"/>
+          </w:rPr>
+          <w:t>Gdzie reCaptcha została użyta w IRK?</w:t>
         </w:r>
         <w:r>
           <w:rPr>
@@ -1658,7 +1649,7 @@
             <w:noProof/>
             <w:webHidden/>
           </w:rPr>
-          <w:instrText xml:space="preserve"> PAGEREF _Toc44848840 \h </w:instrText>
+          <w:instrText xml:space="preserve"> PAGEREF _Toc72876272 \h </w:instrText>
         </w:r>
         <w:r>
           <w:rPr>
@@ -1678,7 +1669,7 @@
             <w:noProof/>
             <w:webHidden/>
           </w:rPr>
-          <w:t>15</w:t>
+          <w:t>16</w:t>
         </w:r>
         <w:r>
           <w:rPr>
@@ -1701,13 +1692,14 @@
           <w:lang w:eastAsia="pl-PL"/>
         </w:rPr>
       </w:pPr>
-      <w:hyperlink w:anchor="_Toc44848841" w:history="1">
+      <w:hyperlink w:anchor="_Toc72876273" w:history="1">
         <w:r>
           <w:rPr>
             <w:rStyle w:val="Hipercze"/>
             <w:noProof/>
-          </w:rPr>
-          <w:t>Przyciski do zakładania nowego konta</w:t>
+            <w:highlight w:val="yellow"/>
+          </w:rPr>
+          <w:t>W jaki sposób mogę sprawdzić skuteczność ochrony?</w:t>
         </w:r>
         <w:r>
           <w:rPr>
@@ -1728,7 +1720,7 @@
             <w:noProof/>
             <w:webHidden/>
           </w:rPr>
-          <w:instrText xml:space="preserve"> PAGEREF _Toc44848841 \h </w:instrText>
+          <w:instrText xml:space="preserve"> PAGEREF _Toc72876273 \h </w:instrText>
         </w:r>
         <w:r>
           <w:rPr>
@@ -1749,6 +1741,76 @@
             <w:webHidden/>
           </w:rPr>
           <w:t>16</w:t>
+        </w:r>
+        <w:r>
+          <w:rPr>
+            <w:noProof/>
+            <w:webHidden/>
+          </w:rPr>
+          <w:fldChar w:fldCharType="end"/>
+        </w:r>
+      </w:hyperlink>
+    </w:p>
+    <w:p>
+      <w:pPr>
+        <w:pStyle w:val="Spistreci1"/>
+        <w:tabs>
+          <w:tab w:val="right" w:leader="dot" w:pos="9062"/>
+        </w:tabs>
+        <w:rPr>
+          <w:rFonts w:eastAsiaTheme="minorEastAsia"/>
+          <w:noProof/>
+          <w:lang w:eastAsia="pl-PL"/>
+        </w:rPr>
+      </w:pPr>
+      <w:hyperlink w:anchor="_Toc72876274" w:history="1">
+        <w:r>
+          <w:rPr>
+            <w:rStyle w:val="Hipercze"/>
+            <w:noProof/>
+          </w:rPr>
+          <w:t>Ustawienia</w:t>
+        </w:r>
+        <w:r>
+          <w:rPr>
+            <w:noProof/>
+            <w:webHidden/>
+          </w:rPr>
+          <w:tab/>
+        </w:r>
+        <w:r>
+          <w:rPr>
+            <w:noProof/>
+            <w:webHidden/>
+          </w:rPr>
+          <w:fldChar w:fldCharType="begin"/>
+        </w:r>
+        <w:r>
+          <w:rPr>
+            <w:noProof/>
+            <w:webHidden/>
+          </w:rPr>
+          <w:instrText xml:space="preserve"> PAGEREF _Toc72876274 \h </w:instrText>
+        </w:r>
+        <w:r>
+          <w:rPr>
+            <w:noProof/>
+            <w:webHidden/>
+          </w:rPr>
+        </w:r>
+        <w:r>
+          <w:rPr>
+            <w:noProof/>
+            <w:webHidden/>
+          </w:rPr>
+          <w:fldChar w:fldCharType="separate"/>
+        </w:r>
+        <w:r>
+          <w:rPr>
+            <w:noProof/>
+            <w:webHidden/>
+          </w:rPr>
+          <w:t>17</w:t>
         </w:r>
         <w:r>
           <w:rPr>
@@ -1771,13 +1833,13 @@
           <w:lang w:eastAsia="pl-PL"/>
         </w:rPr>
       </w:pPr>
-      <w:hyperlink w:anchor="_Toc44848842" w:history="1">
+      <w:hyperlink w:anchor="_Toc72876275" w:history="1">
         <w:r>
           <w:rPr>
             <w:rStyle w:val="Hipercze"/>
             <w:noProof/>
           </w:rPr>
-          <w:t>Wprowadzanie kierunków studiów</w:t>
+          <w:t>Shutter</w:t>
         </w:r>
         <w:r>
           <w:rPr>
@@ -1798,7 +1860,7 @@
             <w:noProof/>
             <w:webHidden/>
           </w:rPr>
-          <w:instrText xml:space="preserve"> PAGEREF _Toc44848842 \h </w:instrText>
+          <w:instrText xml:space="preserve"> PAGEREF _Toc72876275 \h </w:instrText>
         </w:r>
         <w:r>
           <w:rPr>
@@ -1841,12 +1903,222 @@
           <w:lang w:eastAsia="pl-PL"/>
         </w:rPr>
       </w:pPr>
-      <w:hyperlink w:anchor="_Toc44848843" w:history="1">
+      <w:hyperlink w:anchor="_Toc72876276" w:history="1">
         <w:r>
           <w:rPr>
             <w:rStyle w:val="Hipercze"/>
             <w:noProof/>
           </w:rPr>
+          <w:t>Logowanie do IRK</w:t>
+        </w:r>
+        <w:r>
+          <w:rPr>
+            <w:noProof/>
+            <w:webHidden/>
+          </w:rPr>
+          <w:tab/>
+        </w:r>
+        <w:r>
+          <w:rPr>
+            <w:noProof/>
+            <w:webHidden/>
+          </w:rPr>
+          <w:fldChar w:fldCharType="begin"/>
+        </w:r>
+        <w:r>
+          <w:rPr>
+            <w:noProof/>
+            <w:webHidden/>
+          </w:rPr>
+          <w:instrText xml:space="preserve"> PAGEREF _Toc72876276 \h </w:instrText>
+        </w:r>
+        <w:r>
+          <w:rPr>
+            <w:noProof/>
+            <w:webHidden/>
+          </w:rPr>
+        </w:r>
+        <w:r>
+          <w:rPr>
+            <w:noProof/>
+            <w:webHidden/>
+          </w:rPr>
+          <w:fldChar w:fldCharType="separate"/>
+        </w:r>
+        <w:r>
+          <w:rPr>
+            <w:noProof/>
+            <w:webHidden/>
+          </w:rPr>
+          <w:t>17</w:t>
+        </w:r>
+        <w:r>
+          <w:rPr>
+            <w:noProof/>
+            <w:webHidden/>
+          </w:rPr>
+          <w:fldChar w:fldCharType="end"/>
+        </w:r>
+      </w:hyperlink>
+    </w:p>
+    <w:p>
+      <w:pPr>
+        <w:pStyle w:val="Spistreci2"/>
+        <w:tabs>
+          <w:tab w:val="right" w:leader="dot" w:pos="9062"/>
+        </w:tabs>
+        <w:rPr>
+          <w:rFonts w:eastAsiaTheme="minorEastAsia"/>
+          <w:noProof/>
+          <w:lang w:eastAsia="pl-PL"/>
+        </w:rPr>
+      </w:pPr>
+      <w:hyperlink w:anchor="_Toc72876277" w:history="1">
+        <w:r>
+          <w:rPr>
+            <w:rStyle w:val="Hipercze"/>
+            <w:noProof/>
+          </w:rPr>
+          <w:t>Przyciski do zakładania nowego konta</w:t>
+        </w:r>
+        <w:r>
+          <w:rPr>
+            <w:noProof/>
+            <w:webHidden/>
+          </w:rPr>
+          <w:tab/>
+        </w:r>
+        <w:r>
+          <w:rPr>
+            <w:noProof/>
+            <w:webHidden/>
+          </w:rPr>
+          <w:fldChar w:fldCharType="begin"/>
+        </w:r>
+        <w:r>
+          <w:rPr>
+            <w:noProof/>
+            <w:webHidden/>
+          </w:rPr>
+          <w:instrText xml:space="preserve"> PAGEREF _Toc72876277 \h </w:instrText>
+        </w:r>
+        <w:r>
+          <w:rPr>
+            <w:noProof/>
+            <w:webHidden/>
+          </w:rPr>
+        </w:r>
+        <w:r>
+          <w:rPr>
+            <w:noProof/>
+            <w:webHidden/>
+          </w:rPr>
+          <w:fldChar w:fldCharType="separate"/>
+        </w:r>
+        <w:r>
+          <w:rPr>
+            <w:noProof/>
+            <w:webHidden/>
+          </w:rPr>
+          <w:t>18</w:t>
+        </w:r>
+        <w:r>
+          <w:rPr>
+            <w:noProof/>
+            <w:webHidden/>
+          </w:rPr>
+          <w:fldChar w:fldCharType="end"/>
+        </w:r>
+      </w:hyperlink>
+    </w:p>
+    <w:p>
+      <w:pPr>
+        <w:pStyle w:val="Spistreci2"/>
+        <w:tabs>
+          <w:tab w:val="right" w:leader="dot" w:pos="9062"/>
+        </w:tabs>
+        <w:rPr>
+          <w:rFonts w:eastAsiaTheme="minorEastAsia"/>
+          <w:noProof/>
+          <w:lang w:eastAsia="pl-PL"/>
+        </w:rPr>
+      </w:pPr>
+      <w:hyperlink w:anchor="_Toc72876278" w:history="1">
+        <w:r>
+          <w:rPr>
+            <w:rStyle w:val="Hipercze"/>
+            <w:noProof/>
+          </w:rPr>
+          <w:t>Wprowadzanie kierunków studiów</w:t>
+        </w:r>
+        <w:r>
+          <w:rPr>
+            <w:noProof/>
+            <w:webHidden/>
+          </w:rPr>
+          <w:tab/>
+        </w:r>
+        <w:r>
+          <w:rPr>
+            <w:noProof/>
+            <w:webHidden/>
+          </w:rPr>
+          <w:fldChar w:fldCharType="begin"/>
+        </w:r>
+        <w:r>
+          <w:rPr>
+            <w:noProof/>
+            <w:webHidden/>
+          </w:rPr>
+          <w:instrText xml:space="preserve"> PAGEREF _Toc72876278 \h </w:instrText>
+        </w:r>
+        <w:r>
+          <w:rPr>
+            <w:noProof/>
+            <w:webHidden/>
+          </w:rPr>
+        </w:r>
+        <w:r>
+          <w:rPr>
+            <w:noProof/>
+            <w:webHidden/>
+          </w:rPr>
+          <w:fldChar w:fldCharType="separate"/>
+        </w:r>
+        <w:r>
+          <w:rPr>
+            <w:noProof/>
+            <w:webHidden/>
+          </w:rPr>
+          <w:t>19</w:t>
+        </w:r>
+        <w:r>
+          <w:rPr>
+            <w:noProof/>
+            <w:webHidden/>
+          </w:rPr>
+          <w:fldChar w:fldCharType="end"/>
+        </w:r>
+      </w:hyperlink>
+    </w:p>
+    <w:p>
+      <w:pPr>
+        <w:pStyle w:val="Spistreci2"/>
+        <w:tabs>
+          <w:tab w:val="right" w:leader="dot" w:pos="9062"/>
+        </w:tabs>
+        <w:rPr>
+          <w:rFonts w:eastAsiaTheme="minorEastAsia"/>
+          <w:noProof/>
+          <w:lang w:eastAsia="pl-PL"/>
+        </w:rPr>
+      </w:pPr>
+      <w:hyperlink w:anchor="_Toc72876279" w:history="1">
+        <w:r>
+          <w:rPr>
+            <w:rStyle w:val="Hipercze"/>
+            <w:noProof/>
+          </w:rPr>
           <w:t>Administrowanie bazą danych</w:t>
         </w:r>
         <w:r>
@@ -1868,7 +2140,7 @@
             <w:noProof/>
             <w:webHidden/>
           </w:rPr>
-          <w:instrText xml:space="preserve"> PAGEREF _Toc44848843 \h </w:instrText>
+          <w:instrText xml:space="preserve"> PAGEREF _Toc72876279 \h </w:instrText>
         </w:r>
         <w:r>
           <w:rPr>
@@ -1888,7 +2160,7 @@
             <w:noProof/>
             <w:webHidden/>
           </w:rPr>
-          <w:t>18</w:t>
+          <w:t>20</w:t>
         </w:r>
         <w:r>
           <w:rPr>
@@ -1911,7 +2183,7 @@
           <w:lang w:eastAsia="pl-PL"/>
         </w:rPr>
       </w:pPr>
-      <w:hyperlink w:anchor="_Toc44848844" w:history="1">
+      <w:hyperlink w:anchor="_Toc72876280" w:history="1">
         <w:r>
           <w:rPr>
             <w:rStyle w:val="Hipercze"/>
@@ -1938,7 +2210,7 @@
             <w:noProof/>
             <w:webHidden/>
           </w:rPr>
-          <w:instrText xml:space="preserve"> PAGEREF _Toc44848844 \h </w:instrText>
+          <w:instrText xml:space="preserve"> PAGEREF _Toc72876280 \h </w:instrText>
         </w:r>
         <w:r>
           <w:rPr>
@@ -1958,7 +2230,7 @@
             <w:noProof/>
             <w:webHidden/>
           </w:rPr>
-          <w:t>19</w:t>
+          <w:t>21</w:t>
         </w:r>
         <w:r>
           <w:rPr>
@@ -1981,7 +2253,7 @@
           <w:lang w:eastAsia="pl-PL"/>
         </w:rPr>
       </w:pPr>
-      <w:hyperlink w:anchor="_Toc44848845" w:history="1">
+      <w:hyperlink w:anchor="_Toc72876281" w:history="1">
         <w:r>
           <w:rPr>
             <w:rStyle w:val="Hipercze"/>
@@ -2008,7 +2280,7 @@
             <w:noProof/>
             <w:webHidden/>
           </w:rPr>
-          <w:instrText xml:space="preserve"> PAGEREF _Toc44848845 \h </w:instrText>
+          <w:instrText xml:space="preserve"> PAGEREF _Toc72876281 \h </w:instrText>
         </w:r>
         <w:r>
           <w:rPr>
@@ -2028,7 +2300,7 @@
             <w:noProof/>
             <w:webHidden/>
           </w:rPr>
-          <w:t>19</w:t>
+          <w:t>21</w:t>
         </w:r>
         <w:r>
           <w:rPr>
@@ -2051,7 +2323,7 @@
           <w:lang w:eastAsia="pl-PL"/>
         </w:rPr>
       </w:pPr>
-      <w:hyperlink w:anchor="_Toc44848846" w:history="1">
+      <w:hyperlink w:anchor="_Toc72876282" w:history="1">
         <w:r>
           <w:rPr>
             <w:rStyle w:val="Hipercze"/>
@@ -2078,7 +2350,7 @@
             <w:noProof/>
             <w:webHidden/>
           </w:rPr>
-          <w:instrText xml:space="preserve"> PAGEREF _Toc44848846 \h </w:instrText>
+          <w:instrText xml:space="preserve"> PAGEREF _Toc72876282 \h </w:instrText>
         </w:r>
         <w:r>
           <w:rPr>
@@ -2098,7 +2370,7 @@
             <w:noProof/>
             <w:webHidden/>
           </w:rPr>
-          <w:t>19</w:t>
+          <w:t>21</w:t>
         </w:r>
         <w:r>
           <w:rPr>
@@ -2121,7 +2393,7 @@
           <w:lang w:eastAsia="pl-PL"/>
         </w:rPr>
       </w:pPr>
-      <w:hyperlink w:anchor="_Toc44848847" w:history="1">
+      <w:hyperlink w:anchor="_Toc72876283" w:history="1">
         <w:r>
           <w:rPr>
             <w:rStyle w:val="Hipercze"/>
@@ -2148,7 +2420,7 @@
             <w:noProof/>
             <w:webHidden/>
           </w:rPr>
-          <w:instrText xml:space="preserve"> PAGEREF _Toc44848847 \h </w:instrText>
+          <w:instrText xml:space="preserve"> PAGEREF _Toc72876283 \h </w:instrText>
         </w:r>
         <w:r>
           <w:rPr>
@@ -2168,7 +2440,7 @@
             <w:noProof/>
             <w:webHidden/>
           </w:rPr>
-          <w:t>19</w:t>
+          <w:t>21</w:t>
         </w:r>
         <w:r>
           <w:rPr>
@@ -2191,7 +2463,7 @@
           <w:lang w:eastAsia="pl-PL"/>
         </w:rPr>
       </w:pPr>
-      <w:hyperlink w:anchor="_Toc44848848" w:history="1">
+      <w:hyperlink w:anchor="_Toc72876284" w:history="1">
         <w:r>
           <w:rPr>
             <w:rStyle w:val="Hipercze"/>
@@ -2218,7 +2490,7 @@
             <w:noProof/>
             <w:webHidden/>
           </w:rPr>
-          <w:instrText xml:space="preserve"> PAGEREF _Toc44848848 \h </w:instrText>
+          <w:instrText xml:space="preserve"> PAGEREF _Toc72876284 \h </w:instrText>
         </w:r>
         <w:r>
           <w:rPr>
@@ -2238,7 +2510,7 @@
             <w:noProof/>
             <w:webHidden/>
           </w:rPr>
-          <w:t>20</w:t>
+          <w:t>22</w:t>
         </w:r>
         <w:r>
           <w:rPr>
@@ -2251,7 +2523,6 @@
     </w:p>
     <w:p>
       <w:r>
-        <w:lastRenderedPageBreak/>
         <w:fldChar w:fldCharType="end"/>
       </w:r>
     </w:p>
@@ -2259,11 +2530,11 @@
       <w:pPr>
         <w:pStyle w:val="Nagwek1"/>
       </w:pPr>
-      <w:bookmarkStart w:id="0" w:name="_Toc44848818"/>
+      <w:bookmarkStart w:id="1" w:name="_Toc72876250"/>
       <w:r>
         <w:t>Menu administratora</w:t>
       </w:r>
-      <w:bookmarkEnd w:id="0"/>
+      <w:bookmarkEnd w:id="1"/>
     </w:p>
     <w:tbl>
       <w:tblPr>
@@ -2365,11 +2636,11 @@
       <w:pPr>
         <w:pStyle w:val="Nagwek2"/>
       </w:pPr>
-      <w:bookmarkStart w:id="1" w:name="_Toc44848819"/>
+      <w:bookmarkStart w:id="2" w:name="_Toc72876251"/>
       <w:r>
         <w:t>Obowiązkowa zmiana hasła</w:t>
       </w:r>
-      <w:bookmarkEnd w:id="1"/>
+      <w:bookmarkEnd w:id="2"/>
     </w:p>
     <w:p>
       <w:r>
@@ -2429,11 +2700,12 @@
       <w:pPr>
         <w:pStyle w:val="Nagwek2"/>
       </w:pPr>
-      <w:bookmarkStart w:id="2" w:name="_Toc44848820"/>
-      <w:r>
+      <w:bookmarkStart w:id="3" w:name="_Toc72876252"/>
+      <w:r>
+        <w:lastRenderedPageBreak/>
         <w:t>Wykres: Nowe rejestracje</w:t>
       </w:r>
-      <w:bookmarkEnd w:id="2"/>
+      <w:bookmarkEnd w:id="3"/>
     </w:p>
     <w:p>
       <w:r>
@@ -2455,7 +2727,6 @@
           <w:noProof/>
           <w:lang w:eastAsia="pl-PL"/>
         </w:rPr>
-        <w:lastRenderedPageBreak/>
         <w:drawing>
           <wp:inline distT="0" distB="0" distL="0" distR="0" wp14:anchorId="227A9537" wp14:editId="4CAE4DEE">
             <wp:extent cx="2345267" cy="2699270"/>
@@ -2497,11 +2768,11 @@
       <w:pPr>
         <w:pStyle w:val="Nagwek1"/>
       </w:pPr>
-      <w:bookmarkStart w:id="3" w:name="_Toc44848821"/>
+      <w:bookmarkStart w:id="4" w:name="_Toc72876253"/>
       <w:r>
         <w:t>Zatwierdzanie zdjęć</w:t>
       </w:r>
-      <w:bookmarkEnd w:id="3"/>
+      <w:bookmarkEnd w:id="4"/>
     </w:p>
     <w:p>
       <w:r>
@@ -2512,14 +2783,14 @@
       <w:pPr>
         <w:pStyle w:val="Nagwek2"/>
       </w:pPr>
-      <w:bookmarkStart w:id="4" w:name="_Toc44848822"/>
+      <w:bookmarkStart w:id="5" w:name="_Toc72876254"/>
       <w:r>
         <w:t>Zat</w:t>
       </w:r>
       <w:r>
         <w:t>wierdzanie zdjęć</w:t>
       </w:r>
-      <w:bookmarkEnd w:id="4"/>
+      <w:bookmarkEnd w:id="5"/>
     </w:p>
     <w:p>
       <w:r>
@@ -2719,11 +2990,11 @@
       <w:pPr>
         <w:pStyle w:val="Nagwek2"/>
       </w:pPr>
-      <w:bookmarkStart w:id="5" w:name="_Toc44848823"/>
+      <w:bookmarkStart w:id="6" w:name="_Toc72876255"/>
       <w:r>
         <w:t>Przeglądanie listy zdjęć</w:t>
       </w:r>
-      <w:bookmarkEnd w:id="5"/>
+      <w:bookmarkEnd w:id="6"/>
     </w:p>
     <w:p>
       <w:r>
@@ -2823,11 +3094,11 @@
       <w:pPr>
         <w:pStyle w:val="Nagwek2"/>
       </w:pPr>
-      <w:bookmarkStart w:id="6" w:name="_Toc44848824"/>
+      <w:bookmarkStart w:id="7" w:name="_Toc72876256"/>
       <w:r>
         <w:t>Kadrowanie zdjęć przez administratora</w:t>
       </w:r>
-      <w:bookmarkEnd w:id="6"/>
+      <w:bookmarkEnd w:id="7"/>
     </w:p>
     <w:p>
       <w:r>
@@ -2883,11 +3154,11 @@
       <w:pPr>
         <w:pStyle w:val="Nagwek2"/>
       </w:pPr>
-      <w:bookmarkStart w:id="7" w:name="_Toc44848825"/>
+      <w:bookmarkStart w:id="8" w:name="_Toc72876257"/>
       <w:r>
         <w:t>Wprowadzanie ankiety</w:t>
       </w:r>
-      <w:bookmarkEnd w:id="7"/>
+      <w:bookmarkEnd w:id="8"/>
     </w:p>
     <w:p>
       <w:r>
@@ -2991,17 +3262,17 @@
       <w:pPr>
         <w:pStyle w:val="Nagwek1"/>
       </w:pPr>
-      <w:bookmarkStart w:id="8" w:name="_Toc44848826"/>
+      <w:bookmarkStart w:id="9" w:name="_Toc72876258"/>
       <w:r>
         <w:t>Eksport zdjęć</w:t>
       </w:r>
-      <w:bookmarkEnd w:id="8"/>
+      <w:bookmarkEnd w:id="9"/>
     </w:p>
     <w:p>
       <w:pPr>
         <w:pStyle w:val="Nagwek2"/>
       </w:pPr>
-      <w:bookmarkStart w:id="9" w:name="_Toc44848827"/>
+      <w:bookmarkStart w:id="10" w:name="_Toc72876259"/>
       <w:r>
         <w:t xml:space="preserve">Jak </w:t>
       </w:r>
@@ -3014,7 +3285,7 @@
       <w:r>
         <w:t>?</w:t>
       </w:r>
-      <w:bookmarkEnd w:id="9"/>
+      <w:bookmarkEnd w:id="10"/>
     </w:p>
     <w:p>
       <w:pPr>
@@ -3312,7 +3583,7 @@
       <w:pPr>
         <w:pStyle w:val="Nagwek2"/>
       </w:pPr>
-      <w:bookmarkStart w:id="10" w:name="_Toc44848828"/>
+      <w:bookmarkStart w:id="11" w:name="_Toc72876260"/>
       <w:r>
         <w:t>Ponown</w:t>
       </w:r>
@@ -3328,7 +3599,7 @@
       <w:r>
         <w:t xml:space="preserve"> wszystkich zdjęć</w:t>
       </w:r>
-      <w:bookmarkEnd w:id="10"/>
+      <w:bookmarkEnd w:id="11"/>
     </w:p>
     <w:p>
       <w:r>
@@ -3475,7 +3746,7 @@
       <w:pPr>
         <w:pStyle w:val="Nagwek2"/>
       </w:pPr>
-      <w:bookmarkStart w:id="11" w:name="_Toc44848829"/>
+      <w:bookmarkStart w:id="12" w:name="_Toc72876261"/>
       <w:r>
         <w:t xml:space="preserve">Jak sprawdzić kiedy zdjęcie zostało </w:t>
       </w:r>
@@ -3485,7 +3756,7 @@
       <w:r>
         <w:t>?</w:t>
       </w:r>
-      <w:bookmarkEnd w:id="11"/>
+      <w:bookmarkEnd w:id="12"/>
     </w:p>
     <w:p>
       <w:r>
@@ -3551,11 +3822,11 @@
       <w:pPr>
         <w:pStyle w:val="Nagwek1"/>
       </w:pPr>
-      <w:bookmarkStart w:id="12" w:name="_Toc44848830"/>
+      <w:bookmarkStart w:id="13" w:name="_Toc72876262"/>
       <w:r>
         <w:t>Świadectwa dojrzałości</w:t>
       </w:r>
-      <w:bookmarkEnd w:id="12"/>
+      <w:bookmarkEnd w:id="13"/>
     </w:p>
     <w:p>
       <w:pPr>
@@ -3583,7 +3854,7 @@
       <w:pPr>
         <w:pStyle w:val="Nagwek2"/>
       </w:pPr>
-      <w:bookmarkStart w:id="13" w:name="_Toc44848831"/>
+      <w:bookmarkStart w:id="14" w:name="_Toc72876263"/>
       <w:r>
         <w:lastRenderedPageBreak/>
         <w:t xml:space="preserve">Funkcjonalność </w:t>
@@ -3594,7 +3865,7 @@
       <w:r>
         <w:t>Aplikacji</w:t>
       </w:r>
-      <w:bookmarkEnd w:id="13"/>
+      <w:bookmarkEnd w:id="14"/>
     </w:p>
     <w:p>
       <w:r>
@@ -3836,11 +4107,11 @@
       <w:pPr>
         <w:pStyle w:val="Nagwek2"/>
       </w:pPr>
-      <w:bookmarkStart w:id="14" w:name="_Toc44848832"/>
+      <w:bookmarkStart w:id="15" w:name="_Toc72876264"/>
       <w:r>
         <w:t>Informacje dla administratora</w:t>
       </w:r>
-      <w:bookmarkEnd w:id="14"/>
+      <w:bookmarkEnd w:id="15"/>
     </w:p>
     <w:p>
       <w:pPr>
@@ -4256,8 +4527,6 @@
       <w:r>
         <w:t>'C'</w:t>
       </w:r>
-      <w:bookmarkStart w:id="15" w:name="_GoBack"/>
-      <w:bookmarkEnd w:id="15"/>
       <w:r>
         <w:t>)</w:t>
       </w:r>
@@ -4266,7 +4535,7 @@
       <w:pPr>
         <w:pStyle w:val="Nagwek1"/>
       </w:pPr>
-      <w:bookmarkStart w:id="16" w:name="_Toc44848833"/>
+      <w:bookmarkStart w:id="16" w:name="_Toc72876265"/>
       <w:r>
         <w:t>Dystrybucja Email</w:t>
       </w:r>
@@ -4452,7 +4721,7 @@
       <w:pPr>
         <w:pStyle w:val="Nagwek2"/>
       </w:pPr>
-      <w:bookmarkStart w:id="17" w:name="_Toc44848834"/>
+      <w:bookmarkStart w:id="17" w:name="_Toc72876266"/>
       <w:r>
         <w:t>Rozwiązywanie problemów</w:t>
       </w:r>
@@ -4512,7 +4781,7 @@
       <w:pPr>
         <w:pStyle w:val="Nagwek1"/>
       </w:pPr>
-      <w:bookmarkStart w:id="18" w:name="_Toc44848835"/>
+      <w:bookmarkStart w:id="18" w:name="_Toc72876267"/>
       <w:r>
         <w:t>Logowanie jako kandydat</w:t>
       </w:r>
@@ -4769,7 +5038,7 @@
       <w:pPr>
         <w:pStyle w:val="Nagwek1"/>
       </w:pPr>
-      <w:bookmarkStart w:id="19" w:name="_Toc44848836"/>
+      <w:bookmarkStart w:id="19" w:name="_Toc72876268"/>
       <w:r>
         <w:t>Dziennik zdarzeń</w:t>
       </w:r>
@@ -4913,7 +5182,7 @@
       <w:pPr>
         <w:pStyle w:val="Nagwek1"/>
       </w:pPr>
-      <w:bookmarkStart w:id="20" w:name="_Toc44848837"/>
+      <w:bookmarkStart w:id="20" w:name="_Toc72876269"/>
       <w:r>
         <w:t>Masowa aktywacja kont użytkowników</w:t>
       </w:r>
@@ -5333,97 +5602,395 @@
     <w:p>
       <w:pPr>
         <w:pStyle w:val="Nagwek1"/>
-      </w:pPr>
-      <w:bookmarkStart w:id="21" w:name="_Toc44848838"/>
-      <w:r>
-        <w:t>Ustawienia</w:t>
+        <w:rPr>
+          <w:highlight w:val="yellow"/>
+        </w:rPr>
+      </w:pPr>
+      <w:bookmarkStart w:id="21" w:name="_Toc72876270"/>
+      <w:proofErr w:type="spellStart"/>
+      <w:r>
+        <w:rPr>
+          <w:highlight w:val="yellow"/>
+        </w:rPr>
+        <w:t>reCaptcha</w:t>
       </w:r>
       <w:bookmarkEnd w:id="21"/>
-    </w:p>
-    <w:p>
-      <w:r>
-        <w:t>Za pomocą okna Ustawienia zmieniamy ustawienia IRK.</w:t>
-      </w:r>
+      <w:proofErr w:type="spellEnd"/>
     </w:p>
     <w:p>
       <w:pPr>
         <w:pStyle w:val="Nagwek2"/>
-      </w:pPr>
-      <w:bookmarkStart w:id="22" w:name="_Toc44848839"/>
-      <w:r>
-        <w:t>Shutter</w:t>
+        <w:rPr>
+          <w:highlight w:val="yellow"/>
+        </w:rPr>
+      </w:pPr>
+      <w:bookmarkStart w:id="22" w:name="_Toc72876271"/>
+      <w:r>
+        <w:rPr>
+          <w:highlight w:val="yellow"/>
+        </w:rPr>
+        <w:t xml:space="preserve">Co to jest </w:t>
+      </w:r>
+      <w:proofErr w:type="spellStart"/>
+      <w:r>
+        <w:rPr>
+          <w:highlight w:val="yellow"/>
+        </w:rPr>
+        <w:t>reCaptcha</w:t>
+      </w:r>
+      <w:proofErr w:type="spellEnd"/>
+      <w:r>
+        <w:rPr>
+          <w:highlight w:val="yellow"/>
+        </w:rPr>
+        <w:t>?</w:t>
       </w:r>
       <w:bookmarkEnd w:id="22"/>
     </w:p>
     <w:p>
-      <w:r>
-        <w:t>Za pomocą tego ustawienia możemy zablokować możliwość zmiany kierunków studiów dla studiów stacjonarnych wojskowych po podanej dacie.</w:t>
-      </w:r>
-    </w:p>
-    <w:p>
-      <w:r>
-        <w:rPr>
-          <w:noProof/>
-          <w:lang w:eastAsia="pl-PL"/>
+      <w:pPr>
+        <w:rPr>
+          <w:highlight w:val="yellow"/>
+        </w:rPr>
+      </w:pPr>
+      <w:proofErr w:type="spellStart"/>
+      <w:r>
+        <w:rPr>
+          <w:highlight w:val="yellow"/>
+        </w:rPr>
+        <w:t>reCaptcha</w:t>
+      </w:r>
+      <w:proofErr w:type="spellEnd"/>
+      <w:r>
+        <w:rPr>
+          <w:highlight w:val="yellow"/>
+        </w:rPr>
+        <w:t xml:space="preserve"> chroni witrynę internetową przed oszustwami oraz nadużyciami.</w:t>
+      </w:r>
+    </w:p>
+    <w:p>
+      <w:pPr>
+        <w:rPr>
+          <w:highlight w:val="yellow"/>
+        </w:rPr>
+      </w:pPr>
+      <w:proofErr w:type="spellStart"/>
+      <w:r>
+        <w:rPr>
+          <w:highlight w:val="yellow"/>
+        </w:rPr>
+        <w:t>reCaptcha</w:t>
+      </w:r>
+      <w:proofErr w:type="spellEnd"/>
+      <w:r>
+        <w:rPr>
+          <w:highlight w:val="yellow"/>
+        </w:rPr>
+        <w:t xml:space="preserve"> to mechanizm dostarczany przez firmę Google, obecnie dostępny w trzech wersjach:</w:t>
+      </w:r>
+    </w:p>
+    <w:p>
+      <w:pPr>
+        <w:pStyle w:val="Akapitzlist"/>
+        <w:numPr>
+          <w:ilvl w:val="0"/>
+          <w:numId w:val="11"/>
+        </w:numPr>
+        <w:rPr>
+          <w:highlight w:val="yellow"/>
+        </w:rPr>
+      </w:pPr>
+      <w:proofErr w:type="spellStart"/>
+      <w:r>
+        <w:rPr>
+          <w:highlight w:val="yellow"/>
+        </w:rPr>
+        <w:t>reCAPTCHA</w:t>
+      </w:r>
+      <w:proofErr w:type="spellEnd"/>
+      <w:r>
+        <w:rPr>
+          <w:highlight w:val="yellow"/>
+        </w:rPr>
+        <w:t xml:space="preserve"> v2</w:t>
+      </w:r>
+      <w:r>
+        <w:rPr>
+          <w:highlight w:val="yellow"/>
+        </w:rPr>
+        <w:t xml:space="preserve"> (od roku 2014)</w:t>
+      </w:r>
+      <w:r>
+        <w:rPr>
+          <w:highlight w:val="yellow"/>
+        </w:rPr>
+        <w:t xml:space="preserve"> – wyświetla pole wyboru lub proste zadania obrazkowe do rozwiązania.</w:t>
+      </w:r>
+    </w:p>
+    <w:p>
+      <w:pPr>
+        <w:pStyle w:val="Akapitzlist"/>
+        <w:numPr>
+          <w:ilvl w:val="0"/>
+          <w:numId w:val="11"/>
+        </w:numPr>
+        <w:rPr>
+          <w:highlight w:val="yellow"/>
+        </w:rPr>
+      </w:pPr>
+      <w:proofErr w:type="spellStart"/>
+      <w:r>
+        <w:rPr>
+          <w:highlight w:val="yellow"/>
+        </w:rPr>
+        <w:t>reCAPTCHA</w:t>
+      </w:r>
+      <w:proofErr w:type="spellEnd"/>
+      <w:r>
+        <w:rPr>
+          <w:highlight w:val="yellow"/>
+        </w:rPr>
+        <w:t xml:space="preserve"> v2</w:t>
+      </w:r>
+      <w:r>
+        <w:rPr>
+          <w:highlight w:val="yellow"/>
+        </w:rPr>
+        <w:t xml:space="preserve"> </w:t>
+      </w:r>
+      <w:r>
+        <w:rPr>
+          <w:highlight w:val="yellow"/>
+        </w:rPr>
+        <w:t>(od roku 201</w:t>
+      </w:r>
+      <w:r>
+        <w:rPr>
+          <w:highlight w:val="yellow"/>
+        </w:rPr>
+        <w:t>8</w:t>
+      </w:r>
+      <w:r>
+        <w:rPr>
+          <w:highlight w:val="yellow"/>
+        </w:rPr>
+        <w:t>)</w:t>
+      </w:r>
+      <w:r>
+        <w:rPr>
+          <w:highlight w:val="yellow"/>
+        </w:rPr>
+        <w:t xml:space="preserve"> – wysyła szczegóły żądania na serwer</w:t>
+      </w:r>
+      <w:r>
+        <w:rPr>
+          <w:highlight w:val="yellow"/>
+        </w:rPr>
+        <w:t>y</w:t>
+      </w:r>
+      <w:r>
+        <w:rPr>
+          <w:highlight w:val="yellow"/>
+        </w:rPr>
+        <w:t xml:space="preserve"> Google i analizuje na podstawie adresu IP, kraju </w:t>
+      </w:r>
+      <w:proofErr w:type="spellStart"/>
+      <w:r>
+        <w:rPr>
+          <w:highlight w:val="yellow"/>
+        </w:rPr>
+        <w:t>etc</w:t>
+      </w:r>
+      <w:proofErr w:type="spellEnd"/>
+      <w:r>
+        <w:rPr>
+          <w:highlight w:val="yellow"/>
+        </w:rPr>
+        <w:t>, czy żądanie jest bezpieczne</w:t>
+      </w:r>
+      <w:r>
+        <w:rPr>
+          <w:highlight w:val="yellow"/>
+        </w:rPr>
+        <w:t>.</w:t>
+      </w:r>
+    </w:p>
+    <w:p>
+      <w:pPr>
+        <w:pStyle w:val="Akapitzlist"/>
+        <w:numPr>
+          <w:ilvl w:val="0"/>
+          <w:numId w:val="11"/>
+        </w:numPr>
+        <w:rPr>
+          <w:highlight w:val="yellow"/>
+        </w:rPr>
+      </w:pPr>
+      <w:proofErr w:type="spellStart"/>
+      <w:r>
+        <w:rPr>
+          <w:highlight w:val="yellow"/>
+        </w:rPr>
+        <w:t>reCAPTCHA</w:t>
+      </w:r>
+      <w:proofErr w:type="spellEnd"/>
+      <w:r>
+        <w:rPr>
+          <w:highlight w:val="yellow"/>
+        </w:rPr>
+        <w:t xml:space="preserve"> Enterprise</w:t>
+      </w:r>
+      <w:r>
+        <w:rPr>
+          <w:highlight w:val="yellow"/>
+        </w:rPr>
+        <w:t xml:space="preserve"> (od rok 2020)</w:t>
+      </w:r>
+      <w:r>
+        <w:rPr>
+          <w:highlight w:val="yellow"/>
+        </w:rPr>
+        <w:t xml:space="preserve"> – płatna wersja </w:t>
+      </w:r>
+      <w:proofErr w:type="spellStart"/>
+      <w:r>
+        <w:rPr>
+          <w:highlight w:val="yellow"/>
+        </w:rPr>
+        <w:t>reCaptcha</w:t>
+      </w:r>
+      <w:proofErr w:type="spellEnd"/>
+      <w:r>
+        <w:rPr>
+          <w:highlight w:val="yellow"/>
+        </w:rPr>
+        <w:t>.</w:t>
+      </w:r>
+    </w:p>
+    <w:p>
+      <w:pPr>
+        <w:rPr>
+          <w:highlight w:val="yellow"/>
+        </w:rPr>
+      </w:pPr>
+      <w:r>
+        <w:rPr>
+          <w:highlight w:val="yellow"/>
+        </w:rPr>
+        <w:t xml:space="preserve">W IRK została użyta wersja </w:t>
+      </w:r>
+      <w:proofErr w:type="spellStart"/>
+      <w:r>
+        <w:rPr>
+          <w:highlight w:val="yellow"/>
+        </w:rPr>
+        <w:t>reC</w:t>
+      </w:r>
+      <w:r>
+        <w:rPr>
+          <w:highlight w:val="yellow"/>
+        </w:rPr>
+        <w:t>aptcha</w:t>
+      </w:r>
+      <w:proofErr w:type="spellEnd"/>
+      <w:r>
+        <w:rPr>
+          <w:highlight w:val="yellow"/>
+        </w:rPr>
+        <w:t xml:space="preserve"> v2</w:t>
+      </w:r>
+      <w:r>
+        <w:rPr>
+          <w:highlight w:val="yellow"/>
+        </w:rPr>
+        <w:t>.</w:t>
+      </w:r>
+    </w:p>
+    <w:p>
+      <w:pPr>
+        <w:rPr>
+          <w:highlight w:val="yellow"/>
+        </w:rPr>
+      </w:pPr>
+      <w:r>
+        <w:rPr>
+          <w:highlight w:val="yellow"/>
+        </w:rPr>
+        <w:t xml:space="preserve">Więcej na ten </w:t>
+      </w:r>
+      <w:proofErr w:type="spellStart"/>
+      <w:r>
+        <w:rPr>
+          <w:highlight w:val="yellow"/>
+        </w:rPr>
+        <w:t>reCaptcha</w:t>
+      </w:r>
+      <w:proofErr w:type="spellEnd"/>
+      <w:r>
+        <w:rPr>
+          <w:highlight w:val="yellow"/>
+        </w:rPr>
+        <w:t xml:space="preserve">, w tym porównanie wersji </w:t>
+      </w:r>
+      <w:proofErr w:type="spellStart"/>
+      <w:r>
+        <w:rPr>
+          <w:highlight w:val="yellow"/>
+        </w:rPr>
+        <w:t>reCaptcha</w:t>
+      </w:r>
+      <w:proofErr w:type="spellEnd"/>
+      <w:r>
+        <w:rPr>
+          <w:highlight w:val="yellow"/>
+        </w:rPr>
+        <w:t>,</w:t>
+      </w:r>
+      <w:r>
+        <w:rPr>
+          <w:highlight w:val="yellow"/>
+        </w:rPr>
+        <w:t xml:space="preserve"> można przeczytać tutaj.</w:t>
+      </w:r>
+      <w:r>
+        <w:rPr>
+          <w:highlight w:val="yellow"/>
+        </w:rPr>
+        <w:t xml:space="preserve"> </w:t>
+      </w:r>
+    </w:p>
+    <w:p>
+      <w:pPr>
+        <w:rPr>
+          <w:highlight w:val="yellow"/>
+          <w:lang w:val="en-GB"/>
+        </w:rPr>
+      </w:pPr>
+      <w:hyperlink r:id="rId40" w:history="1">
+        <w:r>
+          <w:rPr>
+            <w:rStyle w:val="Hipercze"/>
+            <w:highlight w:val="yellow"/>
+          </w:rPr>
+          <w:t>https://www.google.com/recaptcha/about/</w:t>
+        </w:r>
+      </w:hyperlink>
+    </w:p>
+    <w:p>
+      <w:pPr>
+        <w:rPr>
+          <w:highlight w:val="yellow"/>
+        </w:rPr>
+      </w:pPr>
+      <w:r>
+        <w:rPr>
+          <w:highlight w:val="yellow"/>
         </w:rPr>
         <w:drawing>
-          <wp:inline distT="0" distB="0" distL="0" distR="0" wp14:anchorId="0085AD3F" wp14:editId="2353FD97">
-            <wp:extent cx="3352800" cy="686352"/>
+          <wp:inline distT="0" distB="0" distL="0" distR="0" wp14:anchorId="0C5898A2" wp14:editId="3DE43241">
+            <wp:extent cx="5760720" cy="2695400"/>
             <wp:effectExtent l="0" t="0" r="0" b="0"/>
-            <wp:docPr id="20" name="Obraz 20"/>
-            <wp:cNvGraphicFramePr>
-              <a:graphicFrameLocks xmlns:a="http://schemas.openxmlformats.org/drawingml/2006/main" noChangeAspect="1"/>
-            </wp:cNvGraphicFramePr>
-            <a:graphic xmlns:a="http://schemas.openxmlformats.org/drawingml/2006/main">
-              <a:graphicData uri="http://schemas.openxmlformats.org/drawingml/2006/picture">
-                <pic:pic xmlns:pic="http://schemas.openxmlformats.org/drawingml/2006/picture">
-                  <pic:nvPicPr>
-                    <pic:cNvPr id="0" name=""/>
-                    <pic:cNvPicPr/>
-                  </pic:nvPicPr>
-                  <pic:blipFill>
-                    <a:blip r:embed="rId40"/>
-                    <a:stretch>
-                      <a:fillRect/>
-                    </a:stretch>
-                  </pic:blipFill>
-                  <pic:spPr>
-                    <a:xfrm>
-                      <a:off x="0" y="0"/>
-                      <a:ext cx="3352800" cy="686352"/>
-                    </a:xfrm>
-                    <a:prstGeom prst="rect">
-                      <a:avLst/>
-                    </a:prstGeom>
-                  </pic:spPr>
-                </pic:pic>
-              </a:graphicData>
-            </a:graphic>
-          </wp:inline>
-        </w:drawing>
-      </w:r>
-    </w:p>
-    <w:p>
-      <w:pPr>
-        <w:pStyle w:val="Nagwek2"/>
-      </w:pPr>
-      <w:bookmarkStart w:id="23" w:name="_Toc44848840"/>
-      <w:r>
-        <w:t>Logowanie do IRK</w:t>
-      </w:r>
-      <w:bookmarkEnd w:id="23"/>
-    </w:p>
-    <w:p>
-      <w:r>
-        <w:rPr>
-          <w:noProof/>
-          <w:lang w:eastAsia="pl-PL"/>
-        </w:rPr>
-        <w:drawing>
-          <wp:inline distT="0" distB="0" distL="0" distR="0" wp14:anchorId="683457E7" wp14:editId="3B1D212E">
-            <wp:extent cx="5760720" cy="1467485"/>
-            <wp:effectExtent l="0" t="0" r="0" b="0"/>
-            <wp:docPr id="11" name="Obraz 11"/>
+            <wp:docPr id="38" name="Obraz 38"/>
             <wp:cNvGraphicFramePr>
               <a:graphicFrameLocks xmlns:a="http://schemas.openxmlformats.org/drawingml/2006/main" noChangeAspect="1"/>
             </wp:cNvGraphicFramePr>
@@ -5443,7 +6010,7 @@
                   <pic:spPr>
                     <a:xfrm>
                       <a:off x="0" y="0"/>
-                      <a:ext cx="5760720" cy="1467485"/>
+                      <a:ext cx="5760720" cy="2695400"/>
                     </a:xfrm>
                     <a:prstGeom prst="rect">
                       <a:avLst/>
@@ -5457,32 +6024,98 @@
       </w:r>
     </w:p>
     <w:p>
-      <w:r>
-        <w:t xml:space="preserve">Tutaj możemy wprowadzić komunikat, który wyświetla się w oknie logowania. </w:t>
-      </w:r>
-    </w:p>
-    <w:p>
-      <w:r>
-        <w:t xml:space="preserve">Możemy również wyłączyć możliwość zalogowania się do IRK. </w:t>
-      </w:r>
-    </w:p>
-    <w:p>
-      <w:r>
-        <w:t xml:space="preserve">Przykładowy wygląd okna z zablokowanym logowaniem: </w:t>
-      </w:r>
-    </w:p>
-    <w:p>
-      <w:r>
-        <w:rPr>
-          <w:noProof/>
-          <w:lang w:eastAsia="pl-PL"/>
+      <w:pPr>
+        <w:rPr>
+          <w:highlight w:val="yellow"/>
+        </w:rPr>
+      </w:pPr>
+    </w:p>
+    <w:p>
+      <w:pPr>
+        <w:pStyle w:val="Nagwek2"/>
+        <w:rPr>
+          <w:highlight w:val="yellow"/>
+        </w:rPr>
+      </w:pPr>
+      <w:bookmarkStart w:id="23" w:name="_Toc72876272"/>
+      <w:r>
+        <w:rPr>
+          <w:highlight w:val="yellow"/>
         </w:rPr>
         <w:lastRenderedPageBreak/>
+        <w:t xml:space="preserve">Gdzie </w:t>
+      </w:r>
+      <w:proofErr w:type="spellStart"/>
+      <w:r>
+        <w:rPr>
+          <w:highlight w:val="yellow"/>
+        </w:rPr>
+        <w:t>reCaptcha</w:t>
+      </w:r>
+      <w:proofErr w:type="spellEnd"/>
+      <w:r>
+        <w:rPr>
+          <w:highlight w:val="yellow"/>
+        </w:rPr>
+        <w:t xml:space="preserve"> została użyta w IRK?</w:t>
+      </w:r>
+      <w:bookmarkEnd w:id="23"/>
+    </w:p>
+    <w:p>
+      <w:pPr>
+        <w:rPr>
+          <w:highlight w:val="yellow"/>
+        </w:rPr>
+      </w:pPr>
+      <w:r>
+        <w:rPr>
+          <w:highlight w:val="yellow"/>
+        </w:rPr>
+        <w:t>W IRK mechanizm IRK został użyty w procesie rejestracji nowego kandydata w IRK.</w:t>
+      </w:r>
+    </w:p>
+    <w:p>
+      <w:pPr>
+        <w:rPr>
+          <w:highlight w:val="yellow"/>
+        </w:rPr>
+      </w:pPr>
+      <w:r>
+        <w:rPr>
+          <w:highlight w:val="yellow"/>
+        </w:rPr>
+        <w:t xml:space="preserve">Potwierdzeniem, że </w:t>
+      </w:r>
+      <w:proofErr w:type="spellStart"/>
+      <w:r>
+        <w:rPr>
+          <w:highlight w:val="yellow"/>
+        </w:rPr>
+        <w:t>reCaptcha</w:t>
+      </w:r>
+      <w:proofErr w:type="spellEnd"/>
+      <w:r>
+        <w:rPr>
+          <w:highlight w:val="yellow"/>
+        </w:rPr>
+        <w:t xml:space="preserve"> chroni stronę jest logo pojawiające się w prawym dolnym rogu.</w:t>
+      </w:r>
+    </w:p>
+    <w:p>
+      <w:pPr>
+        <w:rPr>
+          <w:highlight w:val="yellow"/>
+        </w:rPr>
+      </w:pPr>
+      <w:r>
+        <w:rPr>
+          <w:highlight w:val="yellow"/>
+        </w:rPr>
         <w:drawing>
-          <wp:inline distT="0" distB="0" distL="0" distR="0" wp14:anchorId="678EC54A" wp14:editId="6B339114">
-            <wp:extent cx="5760720" cy="1615647"/>
-            <wp:effectExtent l="0" t="0" r="0" b="3810"/>
-            <wp:docPr id="12" name="Obraz 12"/>
+          <wp:inline distT="0" distB="0" distL="0" distR="0" wp14:anchorId="7668B250" wp14:editId="298DAAF0">
+            <wp:extent cx="5760720" cy="4887364"/>
+            <wp:effectExtent l="0" t="0" r="0" b="8890"/>
+            <wp:docPr id="42" name="Obraz 42"/>
             <wp:cNvGraphicFramePr>
               <a:graphicFrameLocks xmlns:a="http://schemas.openxmlformats.org/drawingml/2006/main" noChangeAspect="1"/>
             </wp:cNvGraphicFramePr>
@@ -5502,7 +6135,7 @@
                   <pic:spPr>
                     <a:xfrm>
                       <a:off x="0" y="0"/>
-                      <a:ext cx="5760720" cy="1615647"/>
+                      <a:ext cx="5760720" cy="4887364"/>
                     </a:xfrm>
                     <a:prstGeom prst="rect">
                       <a:avLst/>
@@ -5514,85 +6147,75 @@
           </wp:inline>
         </w:drawing>
       </w:r>
+      <w:r>
+        <w:rPr>
+          <w:highlight w:val="yellow"/>
+        </w:rPr>
+        <w:t xml:space="preserve"> </w:t>
+      </w:r>
     </w:p>
     <w:p>
       <w:pPr>
         <w:pStyle w:val="Nagwek2"/>
-      </w:pPr>
-      <w:bookmarkStart w:id="24" w:name="_Toc44848841"/>
-      <w:r>
-        <w:t>Przyciski do zakładania nowego konta</w:t>
+        <w:rPr>
+          <w:highlight w:val="yellow"/>
+        </w:rPr>
+      </w:pPr>
+      <w:bookmarkStart w:id="24" w:name="_Toc72876273"/>
+      <w:r>
+        <w:rPr>
+          <w:highlight w:val="yellow"/>
+        </w:rPr>
+        <w:t>W jaki sposób mogę sprawdzić skuteczność ochrony?</w:t>
       </w:r>
       <w:bookmarkEnd w:id="24"/>
     </w:p>
     <w:p>
-      <w:r>
-        <w:t>Okno</w:t>
-      </w:r>
-      <w:r>
-        <w:t xml:space="preserve"> ustawienia służy do wyświetlania i ukrywania przycisków w sekcji ZAKŁADANIE NOWEGO KONTA, o tutaj:</w:t>
-      </w:r>
-    </w:p>
-    <w:p>
-      <w:r>
-        <w:rPr>
-          <w:noProof/>
-          <w:lang w:eastAsia="pl-PL"/>
-        </w:rPr>
-        <w:drawing>
-          <wp:inline distT="0" distB="0" distL="0" distR="0" wp14:anchorId="3451AD5E" wp14:editId="3C74C7CA">
-            <wp:extent cx="5760720" cy="3584679"/>
-            <wp:effectExtent l="0" t="0" r="0" b="0"/>
-            <wp:docPr id="9" name="Obraz 9"/>
-            <wp:cNvGraphicFramePr>
-              <a:graphicFrameLocks xmlns:a="http://schemas.openxmlformats.org/drawingml/2006/main" noChangeAspect="1"/>
-            </wp:cNvGraphicFramePr>
-            <a:graphic xmlns:a="http://schemas.openxmlformats.org/drawingml/2006/main">
-              <a:graphicData uri="http://schemas.openxmlformats.org/drawingml/2006/picture">
-                <pic:pic xmlns:pic="http://schemas.openxmlformats.org/drawingml/2006/picture">
-                  <pic:nvPicPr>
-                    <pic:cNvPr id="0" name=""/>
-                    <pic:cNvPicPr/>
-                  </pic:nvPicPr>
-                  <pic:blipFill>
-                    <a:blip r:embed="rId43"/>
-                    <a:stretch>
-                      <a:fillRect/>
-                    </a:stretch>
-                  </pic:blipFill>
-                  <pic:spPr>
-                    <a:xfrm>
-                      <a:off x="0" y="0"/>
-                      <a:ext cx="5760720" cy="3584679"/>
-                    </a:xfrm>
-                    <a:prstGeom prst="rect">
-                      <a:avLst/>
-                    </a:prstGeom>
-                  </pic:spPr>
-                </pic:pic>
-              </a:graphicData>
-            </a:graphic>
-          </wp:inline>
-        </w:drawing>
-      </w:r>
-    </w:p>
-    <w:p>
-      <w:r>
-        <w:t xml:space="preserve">W oknie ustawienia administrator może edytować widoczność przycisków, etykietę przycisku oraz podpowiedź przy przycisku. </w:t>
-      </w:r>
-    </w:p>
-    <w:p>
-      <w:r>
-        <w:rPr>
-          <w:noProof/>
-          <w:lang w:eastAsia="pl-PL"/>
+      <w:pPr>
+        <w:spacing w:after="0"/>
+        <w:rPr>
+          <w:highlight w:val="yellow"/>
+        </w:rPr>
+      </w:pPr>
+      <w:r>
+        <w:rPr>
+          <w:highlight w:val="yellow"/>
+        </w:rPr>
+        <w:t>Google udostępnia statystyki na stronie.</w:t>
+      </w:r>
+    </w:p>
+    <w:p>
+      <w:pPr>
+        <w:rPr>
+          <w:highlight w:val="yellow"/>
+        </w:rPr>
+      </w:pPr>
+      <w:hyperlink r:id="rId43" w:history="1">
+        <w:r>
+          <w:rPr>
+            <w:rStyle w:val="Hipercze"/>
+            <w:highlight w:val="yellow"/>
+          </w:rPr>
+          <w:t>https://www.google.com/recaptcha/admin/site/451315089</w:t>
+        </w:r>
+      </w:hyperlink>
+    </w:p>
+    <w:p>
+      <w:pPr>
+        <w:rPr>
+          <w:highlight w:val="yellow"/>
+        </w:rPr>
+      </w:pPr>
+      <w:r>
+        <w:rPr>
+          <w:highlight w:val="yellow"/>
         </w:rPr>
         <w:lastRenderedPageBreak/>
         <w:drawing>
-          <wp:inline distT="0" distB="0" distL="0" distR="0" wp14:anchorId="672165A6" wp14:editId="07458646">
-            <wp:extent cx="5760720" cy="2536775"/>
-            <wp:effectExtent l="0" t="0" r="0" b="0"/>
-            <wp:docPr id="8" name="Obraz 8"/>
+          <wp:inline distT="0" distB="0" distL="0" distR="0" wp14:anchorId="3AE3870A" wp14:editId="45C059E8">
+            <wp:extent cx="5215095" cy="2455630"/>
+            <wp:effectExtent l="0" t="0" r="5080" b="1905"/>
+            <wp:docPr id="43" name="Obraz 43"/>
             <wp:cNvGraphicFramePr>
               <a:graphicFrameLocks xmlns:a="http://schemas.openxmlformats.org/drawingml/2006/main" noChangeAspect="1"/>
             </wp:cNvGraphicFramePr>
@@ -5612,6 +6235,337 @@
                   <pic:spPr>
                     <a:xfrm>
                       <a:off x="0" y="0"/>
+                      <a:ext cx="5214120" cy="2455171"/>
+                    </a:xfrm>
+                    <a:prstGeom prst="rect">
+                      <a:avLst/>
+                    </a:prstGeom>
+                  </pic:spPr>
+                </pic:pic>
+              </a:graphicData>
+            </a:graphic>
+          </wp:inline>
+        </w:drawing>
+      </w:r>
+    </w:p>
+    <w:p>
+      <w:pPr>
+        <w:rPr>
+          <w:highlight w:val="yellow"/>
+        </w:rPr>
+      </w:pPr>
+      <w:r>
+        <w:rPr>
+          <w:highlight w:val="yellow"/>
+        </w:rPr>
+        <w:t xml:space="preserve">Dostęp do strony posiada tylko użytkownik </w:t>
+      </w:r>
+      <w:proofErr w:type="spellStart"/>
+      <w:r>
+        <w:rPr>
+          <w:b/>
+          <w:highlight w:val="yellow"/>
+        </w:rPr>
+        <w:t>softwarefac</w:t>
+      </w:r>
+      <w:proofErr w:type="spellEnd"/>
+      <w:r>
+        <w:rPr>
+          <w:highlight w:val="yellow"/>
+        </w:rPr>
+        <w:t>.</w:t>
+      </w:r>
+    </w:p>
+    <w:p>
+      <w:r>
+        <w:rPr>
+          <w:highlight w:val="yellow"/>
+        </w:rPr>
+        <w:t>Możliwe jest przekazanie dostępu innemu użytkownikowi.</w:t>
+      </w:r>
+    </w:p>
+    <w:p>
+      <w:pPr>
+        <w:pStyle w:val="Nagwek1"/>
+      </w:pPr>
+      <w:bookmarkStart w:id="25" w:name="_Toc72876274"/>
+      <w:r>
+        <w:t>Ustawienia</w:t>
+      </w:r>
+      <w:bookmarkEnd w:id="25"/>
+    </w:p>
+    <w:p>
+      <w:r>
+        <w:t>Za pomocą okna Ustawienia zmieniamy ustawienia IRK.</w:t>
+      </w:r>
+    </w:p>
+    <w:p>
+      <w:pPr>
+        <w:pStyle w:val="Nagwek2"/>
+      </w:pPr>
+      <w:bookmarkStart w:id="26" w:name="_Toc72876275"/>
+      <w:r>
+        <w:t>Shutter</w:t>
+      </w:r>
+      <w:bookmarkEnd w:id="26"/>
+    </w:p>
+    <w:p>
+      <w:r>
+        <w:t>Za pomocą tego ustawienia możemy zablokować możliwość zmiany kierunków studiów dla studiów stacjonarnych wojskowych po podanej dacie.</w:t>
+      </w:r>
+    </w:p>
+    <w:p>
+      <w:r>
+        <w:rPr>
+          <w:noProof/>
+          <w:lang w:eastAsia="pl-PL"/>
+        </w:rPr>
+        <w:drawing>
+          <wp:inline distT="0" distB="0" distL="0" distR="0" wp14:anchorId="0085AD3F" wp14:editId="2353FD97">
+            <wp:extent cx="3352800" cy="686352"/>
+            <wp:effectExtent l="0" t="0" r="0" b="0"/>
+            <wp:docPr id="20" name="Obraz 20"/>
+            <wp:cNvGraphicFramePr>
+              <a:graphicFrameLocks xmlns:a="http://schemas.openxmlformats.org/drawingml/2006/main" noChangeAspect="1"/>
+            </wp:cNvGraphicFramePr>
+            <a:graphic xmlns:a="http://schemas.openxmlformats.org/drawingml/2006/main">
+              <a:graphicData uri="http://schemas.openxmlformats.org/drawingml/2006/picture">
+                <pic:pic xmlns:pic="http://schemas.openxmlformats.org/drawingml/2006/picture">
+                  <pic:nvPicPr>
+                    <pic:cNvPr id="0" name=""/>
+                    <pic:cNvPicPr/>
+                  </pic:nvPicPr>
+                  <pic:blipFill>
+                    <a:blip r:embed="rId45"/>
+                    <a:stretch>
+                      <a:fillRect/>
+                    </a:stretch>
+                  </pic:blipFill>
+                  <pic:spPr>
+                    <a:xfrm>
+                      <a:off x="0" y="0"/>
+                      <a:ext cx="3352800" cy="686352"/>
+                    </a:xfrm>
+                    <a:prstGeom prst="rect">
+                      <a:avLst/>
+                    </a:prstGeom>
+                  </pic:spPr>
+                </pic:pic>
+              </a:graphicData>
+            </a:graphic>
+          </wp:inline>
+        </w:drawing>
+      </w:r>
+    </w:p>
+    <w:p>
+      <w:pPr>
+        <w:pStyle w:val="Nagwek2"/>
+      </w:pPr>
+      <w:bookmarkStart w:id="27" w:name="_Toc72876276"/>
+      <w:r>
+        <w:t>Logowanie do IRK</w:t>
+      </w:r>
+      <w:bookmarkEnd w:id="27"/>
+    </w:p>
+    <w:p>
+      <w:r>
+        <w:rPr>
+          <w:noProof/>
+          <w:lang w:eastAsia="pl-PL"/>
+        </w:rPr>
+        <w:drawing>
+          <wp:inline distT="0" distB="0" distL="0" distR="0" wp14:anchorId="683457E7" wp14:editId="3B1D212E">
+            <wp:extent cx="5760720" cy="1467485"/>
+            <wp:effectExtent l="0" t="0" r="0" b="0"/>
+            <wp:docPr id="11" name="Obraz 11"/>
+            <wp:cNvGraphicFramePr>
+              <a:graphicFrameLocks xmlns:a="http://schemas.openxmlformats.org/drawingml/2006/main" noChangeAspect="1"/>
+            </wp:cNvGraphicFramePr>
+            <a:graphic xmlns:a="http://schemas.openxmlformats.org/drawingml/2006/main">
+              <a:graphicData uri="http://schemas.openxmlformats.org/drawingml/2006/picture">
+                <pic:pic xmlns:pic="http://schemas.openxmlformats.org/drawingml/2006/picture">
+                  <pic:nvPicPr>
+                    <pic:cNvPr id="0" name=""/>
+                    <pic:cNvPicPr/>
+                  </pic:nvPicPr>
+                  <pic:blipFill>
+                    <a:blip r:embed="rId46"/>
+                    <a:stretch>
+                      <a:fillRect/>
+                    </a:stretch>
+                  </pic:blipFill>
+                  <pic:spPr>
+                    <a:xfrm>
+                      <a:off x="0" y="0"/>
+                      <a:ext cx="5760720" cy="1467485"/>
+                    </a:xfrm>
+                    <a:prstGeom prst="rect">
+                      <a:avLst/>
+                    </a:prstGeom>
+                  </pic:spPr>
+                </pic:pic>
+              </a:graphicData>
+            </a:graphic>
+          </wp:inline>
+        </w:drawing>
+      </w:r>
+    </w:p>
+    <w:p>
+      <w:r>
+        <w:t xml:space="preserve">Tutaj możemy wprowadzić komunikat, który wyświetla się w oknie logowania. </w:t>
+      </w:r>
+    </w:p>
+    <w:p>
+      <w:r>
+        <w:t xml:space="preserve">Możemy również wyłączyć możliwość zalogowania się do IRK. </w:t>
+      </w:r>
+    </w:p>
+    <w:p>
+      <w:r>
+        <w:t xml:space="preserve">Przykładowy wygląd okna z zablokowanym logowaniem: </w:t>
+      </w:r>
+    </w:p>
+    <w:p>
+      <w:r>
+        <w:rPr>
+          <w:noProof/>
+          <w:lang w:eastAsia="pl-PL"/>
+        </w:rPr>
+        <w:lastRenderedPageBreak/>
+        <w:drawing>
+          <wp:inline distT="0" distB="0" distL="0" distR="0" wp14:anchorId="678EC54A" wp14:editId="6B339114">
+            <wp:extent cx="5760720" cy="1615647"/>
+            <wp:effectExtent l="0" t="0" r="0" b="3810"/>
+            <wp:docPr id="12" name="Obraz 12"/>
+            <wp:cNvGraphicFramePr>
+              <a:graphicFrameLocks xmlns:a="http://schemas.openxmlformats.org/drawingml/2006/main" noChangeAspect="1"/>
+            </wp:cNvGraphicFramePr>
+            <a:graphic xmlns:a="http://schemas.openxmlformats.org/drawingml/2006/main">
+              <a:graphicData uri="http://schemas.openxmlformats.org/drawingml/2006/picture">
+                <pic:pic xmlns:pic="http://schemas.openxmlformats.org/drawingml/2006/picture">
+                  <pic:nvPicPr>
+                    <pic:cNvPr id="0" name=""/>
+                    <pic:cNvPicPr/>
+                  </pic:nvPicPr>
+                  <pic:blipFill>
+                    <a:blip r:embed="rId47"/>
+                    <a:stretch>
+                      <a:fillRect/>
+                    </a:stretch>
+                  </pic:blipFill>
+                  <pic:spPr>
+                    <a:xfrm>
+                      <a:off x="0" y="0"/>
+                      <a:ext cx="5760720" cy="1615647"/>
+                    </a:xfrm>
+                    <a:prstGeom prst="rect">
+                      <a:avLst/>
+                    </a:prstGeom>
+                  </pic:spPr>
+                </pic:pic>
+              </a:graphicData>
+            </a:graphic>
+          </wp:inline>
+        </w:drawing>
+      </w:r>
+    </w:p>
+    <w:p>
+      <w:pPr>
+        <w:pStyle w:val="Nagwek2"/>
+      </w:pPr>
+      <w:bookmarkStart w:id="28" w:name="_Toc72876277"/>
+      <w:r>
+        <w:t>Przyciski do zakładania nowego konta</w:t>
+      </w:r>
+      <w:bookmarkEnd w:id="28"/>
+    </w:p>
+    <w:p>
+      <w:r>
+        <w:t>Okno</w:t>
+      </w:r>
+      <w:r>
+        <w:t xml:space="preserve"> ustawienia służy do wyświetlania i ukrywania przycisków w sekcji ZAKŁADANIE NOWEGO KONTA, o tutaj:</w:t>
+      </w:r>
+    </w:p>
+    <w:p>
+      <w:r>
+        <w:rPr>
+          <w:noProof/>
+          <w:lang w:eastAsia="pl-PL"/>
+        </w:rPr>
+        <w:drawing>
+          <wp:inline distT="0" distB="0" distL="0" distR="0" wp14:anchorId="3451AD5E" wp14:editId="3C74C7CA">
+            <wp:extent cx="5760720" cy="3584679"/>
+            <wp:effectExtent l="0" t="0" r="0" b="0"/>
+            <wp:docPr id="9" name="Obraz 9"/>
+            <wp:cNvGraphicFramePr>
+              <a:graphicFrameLocks xmlns:a="http://schemas.openxmlformats.org/drawingml/2006/main" noChangeAspect="1"/>
+            </wp:cNvGraphicFramePr>
+            <a:graphic xmlns:a="http://schemas.openxmlformats.org/drawingml/2006/main">
+              <a:graphicData uri="http://schemas.openxmlformats.org/drawingml/2006/picture">
+                <pic:pic xmlns:pic="http://schemas.openxmlformats.org/drawingml/2006/picture">
+                  <pic:nvPicPr>
+                    <pic:cNvPr id="0" name=""/>
+                    <pic:cNvPicPr/>
+                  </pic:nvPicPr>
+                  <pic:blipFill>
+                    <a:blip r:embed="rId48"/>
+                    <a:stretch>
+                      <a:fillRect/>
+                    </a:stretch>
+                  </pic:blipFill>
+                  <pic:spPr>
+                    <a:xfrm>
+                      <a:off x="0" y="0"/>
+                      <a:ext cx="5760720" cy="3584679"/>
+                    </a:xfrm>
+                    <a:prstGeom prst="rect">
+                      <a:avLst/>
+                    </a:prstGeom>
+                  </pic:spPr>
+                </pic:pic>
+              </a:graphicData>
+            </a:graphic>
+          </wp:inline>
+        </w:drawing>
+      </w:r>
+    </w:p>
+    <w:p>
+      <w:r>
+        <w:t xml:space="preserve">W oknie ustawienia administrator może edytować widoczność przycisków, etykietę przycisku oraz podpowiedź przy przycisku. </w:t>
+      </w:r>
+    </w:p>
+    <w:p>
+      <w:r>
+        <w:rPr>
+          <w:noProof/>
+          <w:lang w:eastAsia="pl-PL"/>
+        </w:rPr>
+        <w:lastRenderedPageBreak/>
+        <w:drawing>
+          <wp:inline distT="0" distB="0" distL="0" distR="0" wp14:anchorId="672165A6" wp14:editId="07458646">
+            <wp:extent cx="5760720" cy="2536775"/>
+            <wp:effectExtent l="0" t="0" r="0" b="0"/>
+            <wp:docPr id="8" name="Obraz 8"/>
+            <wp:cNvGraphicFramePr>
+              <a:graphicFrameLocks xmlns:a="http://schemas.openxmlformats.org/drawingml/2006/main" noChangeAspect="1"/>
+            </wp:cNvGraphicFramePr>
+            <a:graphic xmlns:a="http://schemas.openxmlformats.org/drawingml/2006/main">
+              <a:graphicData uri="http://schemas.openxmlformats.org/drawingml/2006/picture">
+                <pic:pic xmlns:pic="http://schemas.openxmlformats.org/drawingml/2006/picture">
+                  <pic:nvPicPr>
+                    <pic:cNvPr id="0" name=""/>
+                    <pic:cNvPicPr/>
+                  </pic:nvPicPr>
+                  <pic:blipFill>
+                    <a:blip r:embed="rId49"/>
+                    <a:stretch>
+                      <a:fillRect/>
+                    </a:stretch>
+                  </pic:blipFill>
+                  <pic:spPr>
+                    <a:xfrm>
+                      <a:off x="0" y="0"/>
                       <a:ext cx="5760720" cy="2536775"/>
                     </a:xfrm>
                     <a:prstGeom prst="rect">
@@ -5640,11 +6594,11 @@
       <w:pPr>
         <w:pStyle w:val="Nagwek2"/>
       </w:pPr>
-      <w:bookmarkStart w:id="25" w:name="_Toc44848842"/>
+      <w:bookmarkStart w:id="29" w:name="_Toc72876278"/>
       <w:r>
         <w:t>Wprowadzanie kierunków studiów</w:t>
       </w:r>
-      <w:bookmarkEnd w:id="25"/>
+      <w:bookmarkEnd w:id="29"/>
     </w:p>
     <w:p>
       <w:r>
@@ -5809,7 +6763,7 @@
                     </pic:cNvPicPr>
                   </pic:nvPicPr>
                   <pic:blipFill>
-                    <a:blip r:embed="rId45">
+                    <a:blip r:embed="rId50">
                       <a:extLst>
                         <a:ext uri="{28A0092B-C50C-407E-A947-70E740481C1C}">
                           <a14:useLocalDpi xmlns:a14="http://schemas.microsoft.com/office/drawing/2010/main" val="0"/>
@@ -5845,14 +6799,14 @@
       <w:pPr>
         <w:pStyle w:val="Nagwek2"/>
       </w:pPr>
-      <w:bookmarkStart w:id="26" w:name="_Toc44848843"/>
+      <w:bookmarkStart w:id="30" w:name="_Toc72876279"/>
       <w:r>
         <w:t>Adminis</w:t>
       </w:r>
       <w:r>
         <w:t>trowanie bazą danych</w:t>
       </w:r>
-      <w:bookmarkEnd w:id="26"/>
+      <w:bookmarkEnd w:id="30"/>
     </w:p>
     <w:p/>
     <w:tbl>
@@ -5937,7 +6891,7 @@
                     <pic:cNvPicPr/>
                   </pic:nvPicPr>
                   <pic:blipFill>
-                    <a:blip r:embed="rId46"/>
+                    <a:blip r:embed="rId51"/>
                     <a:stretch>
                       <a:fillRect/>
                     </a:stretch>
@@ -5981,7 +6935,7 @@
                     <pic:cNvPicPr/>
                   </pic:nvPicPr>
                   <pic:blipFill>
-                    <a:blip r:embed="rId47"/>
+                    <a:blip r:embed="rId52"/>
                     <a:stretch>
                       <a:fillRect/>
                     </a:stretch>
@@ -6006,11 +6960,11 @@
       <w:pPr>
         <w:pStyle w:val="Nagwek3"/>
       </w:pPr>
-      <w:bookmarkStart w:id="27" w:name="_Toc44848844"/>
+      <w:bookmarkStart w:id="31" w:name="_Toc72876280"/>
       <w:r>
         <w:t>Kopia zapasowa</w:t>
       </w:r>
-      <w:bookmarkEnd w:id="27"/>
+      <w:bookmarkEnd w:id="31"/>
     </w:p>
     <w:p>
       <w:r>
@@ -6066,7 +7020,7 @@
                           <pic:cNvPicPr/>
                         </pic:nvPicPr>
                         <pic:blipFill>
-                          <a:blip r:embed="rId48"/>
+                          <a:blip r:embed="rId53"/>
                           <a:stretch>
                             <a:fillRect/>
                           </a:stretch>
@@ -6113,7 +7067,7 @@
       <w:pPr>
         <w:pStyle w:val="Nagwek3"/>
       </w:pPr>
-      <w:bookmarkStart w:id="28" w:name="_Toc44848845"/>
+      <w:bookmarkStart w:id="32" w:name="_Toc72876281"/>
       <w:r>
         <w:t xml:space="preserve">Automatyczna kopia </w:t>
       </w:r>
@@ -6123,7 +7077,7 @@
       <w:r>
         <w:t>bazy danych</w:t>
       </w:r>
-      <w:bookmarkEnd w:id="28"/>
+      <w:bookmarkEnd w:id="32"/>
     </w:p>
     <w:p>
       <w:pPr>
@@ -6210,11 +7164,11 @@
       <w:pPr>
         <w:pStyle w:val="Nagwek3"/>
       </w:pPr>
-      <w:bookmarkStart w:id="29" w:name="_Toc44848846"/>
+      <w:bookmarkStart w:id="33" w:name="_Toc72876282"/>
       <w:r>
         <w:t>Skasuj wszystko</w:t>
       </w:r>
-      <w:bookmarkEnd w:id="29"/>
+      <w:bookmarkEnd w:id="33"/>
     </w:p>
     <w:p>
       <w:r>
@@ -6246,11 +7200,11 @@
       <w:pPr>
         <w:pStyle w:val="Nagwek3"/>
       </w:pPr>
-      <w:bookmarkStart w:id="30" w:name="_Toc44848847"/>
+      <w:bookmarkStart w:id="34" w:name="_Toc72876283"/>
       <w:r>
         <w:t>Czyszczenie plików dziennika serwera</w:t>
       </w:r>
-      <w:bookmarkEnd w:id="30"/>
+      <w:bookmarkEnd w:id="34"/>
     </w:p>
     <w:p>
       <w:r>
@@ -6294,12 +7248,12 @@
       <w:pPr>
         <w:pStyle w:val="Nagwek3"/>
       </w:pPr>
-      <w:bookmarkStart w:id="31" w:name="_Toc44848848"/>
+      <w:bookmarkStart w:id="35" w:name="_Toc72876284"/>
       <w:r>
         <w:lastRenderedPageBreak/>
         <w:t>Przywracanie bazy danych</w:t>
       </w:r>
-      <w:bookmarkEnd w:id="31"/>
+      <w:bookmarkEnd w:id="35"/>
     </w:p>
     <w:p>
       <w:r>
@@ -6308,7 +7262,7 @@
     </w:p>
     <w:p/>
     <w:sectPr>
-      <w:footerReference w:type="default" r:id="rId49"/>
+      <w:footerReference w:type="default" r:id="rId54"/>
       <w:pgSz w:w="11906" w:h="16838"/>
       <w:pgMar w:top="1417" w:right="1417" w:bottom="1417" w:left="1417" w:header="708" w:footer="708" w:gutter="0"/>
       <w:cols w:space="708"/>
@@ -6373,7 +7327,7 @@
           <w:rPr>
             <w:noProof/>
           </w:rPr>
-          <w:t>11</w:t>
+          <w:t>1</w:t>
         </w:r>
         <w:r>
           <w:fldChar w:fldCharType="end"/>
@@ -7410,6 +8364,119 @@
     </w:lvl>
   </w:abstractNum>
   <w:abstractNum w:abstractNumId="9">
+    <w:nsid w:val="7119119B"/>
+    <w:multiLevelType w:val="hybridMultilevel"/>
+    <w:tmpl w:val="299CCB42"/>
+    <w:lvl w:ilvl="0" w:tplc="04150001">
+      <w:start w:val="1"/>
+      <w:numFmt w:val="bullet"/>
+      <w:lvlText w:val=""/>
+      <w:lvlJc w:val="left"/>
+      <w:pPr>
+        <w:ind w:left="720" w:hanging="360"/>
+      </w:pPr>
+      <w:rPr>
+        <w:rFonts w:ascii="Symbol" w:hAnsi="Symbol" w:hint="default"/>
+      </w:rPr>
+    </w:lvl>
+    <w:lvl w:ilvl="1" w:tplc="04150003" w:tentative="1">
+      <w:start w:val="1"/>
+      <w:numFmt w:val="bullet"/>
+      <w:lvlText w:val="o"/>
+      <w:lvlJc w:val="left"/>
+      <w:pPr>
+        <w:ind w:left="1440" w:hanging="360"/>
+      </w:pPr>
+      <w:rPr>
+        <w:rFonts w:ascii="Courier New" w:hAnsi="Courier New" w:cs="Courier New" w:hint="default"/>
+      </w:rPr>
+    </w:lvl>
+    <w:lvl w:ilvl="2" w:tplc="04150005" w:tentative="1">
+      <w:start w:val="1"/>
+      <w:numFmt w:val="bullet"/>
+      <w:lvlText w:val=""/>
+      <w:lvlJc w:val="left"/>
+      <w:pPr>
+        <w:ind w:left="2160" w:hanging="360"/>
+      </w:pPr>
+      <w:rPr>
+        <w:rFonts w:ascii="Wingdings" w:hAnsi="Wingdings" w:hint="default"/>
+      </w:rPr>
+    </w:lvl>
+    <w:lvl w:ilvl="3" w:tplc="04150001" w:tentative="1">
+      <w:start w:val="1"/>
+      <w:numFmt w:val="bullet"/>
+      <w:lvlText w:val=""/>
+      <w:lvlJc w:val="left"/>
+      <w:pPr>
+        <w:ind w:left="2880" w:hanging="360"/>
+      </w:pPr>
+      <w:rPr>
+        <w:rFonts w:ascii="Symbol" w:hAnsi="Symbol" w:hint="default"/>
+      </w:rPr>
+    </w:lvl>
+    <w:lvl w:ilvl="4" w:tplc="04150003" w:tentative="1">
+      <w:start w:val="1"/>
+      <w:numFmt w:val="bullet"/>
+      <w:lvlText w:val="o"/>
+      <w:lvlJc w:val="left"/>
+      <w:pPr>
+        <w:ind w:left="3600" w:hanging="360"/>
+      </w:pPr>
+      <w:rPr>
+        <w:rFonts w:ascii="Courier New" w:hAnsi="Courier New" w:cs="Courier New" w:hint="default"/>
+      </w:rPr>
+    </w:lvl>
+    <w:lvl w:ilvl="5" w:tplc="04150005" w:tentative="1">
+      <w:start w:val="1"/>
+      <w:numFmt w:val="bullet"/>
+      <w:lvlText w:val=""/>
+      <w:lvlJc w:val="left"/>
+      <w:pPr>
+        <w:ind w:left="4320" w:hanging="360"/>
+      </w:pPr>
+      <w:rPr>
+        <w:rFonts w:ascii="Wingdings" w:hAnsi="Wingdings" w:hint="default"/>
+      </w:rPr>
+    </w:lvl>
+    <w:lvl w:ilvl="6" w:tplc="04150001" w:tentative="1">
+      <w:start w:val="1"/>
+      <w:numFmt w:val="bullet"/>
+      <w:lvlText w:val=""/>
+      <w:lvlJc w:val="left"/>
+      <w:pPr>
+        <w:ind w:left="5040" w:hanging="360"/>
+      </w:pPr>
+      <w:rPr>
+        <w:rFonts w:ascii="Symbol" w:hAnsi="Symbol" w:hint="default"/>
+      </w:rPr>
+    </w:lvl>
+    <w:lvl w:ilvl="7" w:tplc="04150003" w:tentative="1">
+      <w:start w:val="1"/>
+      <w:numFmt w:val="bullet"/>
+      <w:lvlText w:val="o"/>
+      <w:lvlJc w:val="left"/>
+      <w:pPr>
+        <w:ind w:left="5760" w:hanging="360"/>
+      </w:pPr>
+      <w:rPr>
+        <w:rFonts w:ascii="Courier New" w:hAnsi="Courier New" w:cs="Courier New" w:hint="default"/>
+      </w:rPr>
+    </w:lvl>
+    <w:lvl w:ilvl="8" w:tplc="04150005" w:tentative="1">
+      <w:start w:val="1"/>
+      <w:numFmt w:val="bullet"/>
+      <w:lvlText w:val=""/>
+      <w:lvlJc w:val="left"/>
+      <w:pPr>
+        <w:ind w:left="6480" w:hanging="360"/>
+      </w:pPr>
+      <w:rPr>
+        <w:rFonts w:ascii="Wingdings" w:hAnsi="Wingdings" w:hint="default"/>
+      </w:rPr>
+    </w:lvl>
+  </w:abstractNum>
+  <w:abstractNum w:abstractNumId="10">
     <w:nsid w:val="768518BA"/>
     <w:multiLevelType w:val="hybridMultilevel"/>
     <w:tmpl w:val="30208A02"/>
@@ -7547,10 +8614,13 @@
     <w:abstractNumId w:val="3"/>
   </w:num>
   <w:num w:numId="9">
-    <w:abstractNumId w:val="9"/>
+    <w:abstractNumId w:val="10"/>
   </w:num>
   <w:num w:numId="10">
     <w:abstractNumId w:val="8"/>
+  </w:num>
+  <w:num w:numId="11">
+    <w:abstractNumId w:val="9"/>
   </w:num>
 </w:numbering>
 </file>
@@ -8933,7 +10003,7 @@
 </file>
 
 <file path=customXml/itemProps1.xml><?xml version="1.0" encoding="utf-8"?>
-<ds:datastoreItem xmlns:ds="http://schemas.openxmlformats.org/officeDocument/2006/customXml" ds:itemID="{FE87EB4E-F6FC-42FF-A671-EA8ABC42E602}">
+<ds:datastoreItem xmlns:ds="http://schemas.openxmlformats.org/officeDocument/2006/customXml" ds:itemID="{7BE6A277-B518-435A-8B2F-9361058115D2}">
   <ds:schemaRefs>
     <ds:schemaRef ds:uri="http://schemas.openxmlformats.org/officeDocument/2006/bibliography"/>
   </ds:schemaRefs>

</xml_diff>